<commit_message>
Job:187.  Removed customer names and added some use case specifications.
</commit_message>
<xml_diff>
--- a/doc-internal/requirements/SRS-DescriptionNote.docx
+++ b/doc-internal/requirements/SRS-DescriptionNote.docx
@@ -12,10 +12,16 @@
     </w:p>
     <w:p>
       <w:r>
-        <w:t>Several customers including Ericsson, Medtronic, and SONY have requested enhancements for the pop-up display of model-element descriptions.  A good deal of overlap exists among these requests.  Separately, a number of customers including Ericsson and SONY have also requested the</w:t>
-      </w:r>
-      <w:r>
-        <w:t xml:space="preserve"> ability to annotate models with arbitrary bodies of text (and in the SONY case, graphics) loosely attached to a model element.  Unlike model-element descrip</w:t>
+        <w:t>Several customers have requested enhancements for the pop-up display of model-element descriptions.  A good deal of overlap exists among these requests.  Separately, a number of customers including have also requested the</w:t>
+      </w:r>
+      <w:r>
+        <w:t xml:space="preserve"> ability to annotate models with arbitrary bodies of text (and in </w:t>
+      </w:r>
+      <w:r>
+        <w:t>one</w:t>
+      </w:r>
+      <w:r>
+        <w:t xml:space="preserve"> case, graphics) loosely attached to a model element.  Unlike model-element descrip</w:t>
       </w:r>
       <w:r>
         <w:t>tions these “sticky notes” can</w:t>
@@ -53,7 +59,15 @@
         <w:t xml:space="preserve"> are quite similar</w:t>
       </w:r>
       <w:r>
-        <w:t>, the constructs themselves (descriptions and notes) are, in fact, quite different.  Each model-element description is a formal part of the specification that is an xtUML model while each note is an informal annotation, the lifetime of which may be much shorter than that of the associated model fragment.</w:t>
+        <w:t xml:space="preserve">, the constructs themselves (descriptions and notes) are, in fact, quite different.  Each model-element description is a formal part of the specification that is an </w:t>
+      </w:r>
+      <w:proofErr w:type="spellStart"/>
+      <w:r>
+        <w:t>xtUML</w:t>
+      </w:r>
+      <w:proofErr w:type="spellEnd"/>
+      <w:r>
+        <w:t xml:space="preserve"> model while each note is an informal annotation, the lifetime of which may be much shorter than that of the associated model fragment.</w:t>
       </w:r>
     </w:p>
     <w:p>
@@ -153,10 +167,369 @@
     </w:p>
     <w:p>
       <w:pPr>
-        <w:pStyle w:val="Heading2"/>
+        <w:pStyle w:val="Heading1"/>
       </w:pPr>
       <w:r>
         <w:lastRenderedPageBreak/>
+        <w:t>Use Cases</w:t>
+      </w:r>
+    </w:p>
+    <w:p>
+      <w:r>
+        <w:t xml:space="preserve">This use cases specifications below are provided to illustrate the intended </w:t>
+      </w:r>
+      <w:proofErr w:type="gramStart"/>
+      <w:r>
+        <w:t>use  of</w:t>
+      </w:r>
+      <w:proofErr w:type="gramEnd"/>
+      <w:r>
+        <w:t xml:space="preserve"> some of the less obvious capabilities.  This is not an exhaustive list of the use cases envisioned for the specified capabilities.</w:t>
+      </w:r>
+    </w:p>
+    <w:p>
+      <w:pPr>
+        <w:pStyle w:val="Heading3"/>
+      </w:pPr>
+      <w:r>
+        <w:t>UC01 – Address review comments</w:t>
+      </w:r>
+    </w:p>
+    <w:p>
+      <w:pPr>
+        <w:pStyle w:val="Heading4"/>
+      </w:pPr>
+      <w:r>
+        <w:t>Pre-conditions</w:t>
+      </w:r>
+    </w:p>
+    <w:p>
+      <w:pPr>
+        <w:pStyle w:val="ListParagraph"/>
+        <w:numPr>
+          <w:ilvl w:val="0"/>
+          <w:numId w:val="5"/>
+        </w:numPr>
+      </w:pPr>
+      <w:r>
+        <w:t>A number of review comments, each one entered as a UML Note and associated with a layer named “</w:t>
+      </w:r>
+      <w:proofErr w:type="spellStart"/>
+      <w:r>
+        <w:t>ReviewComments</w:t>
+      </w:r>
+      <w:proofErr w:type="spellEnd"/>
+      <w:r>
+        <w:t>”, exist.</w:t>
+      </w:r>
+    </w:p>
+    <w:p>
+      <w:pPr>
+        <w:pStyle w:val="Heading4"/>
+      </w:pPr>
+      <w:r>
+        <w:t>Post-condi</w:t>
+      </w:r>
+      <w:r>
+        <w:t>tions</w:t>
+      </w:r>
+    </w:p>
+    <w:p>
+      <w:pPr>
+        <w:pStyle w:val="ListParagraph"/>
+        <w:numPr>
+          <w:ilvl w:val="0"/>
+          <w:numId w:val="6"/>
+        </w:numPr>
+      </w:pPr>
+      <w:r>
+        <w:t>Review comments have been addressed by modifying the models as necessary.</w:t>
+      </w:r>
+    </w:p>
+    <w:p>
+      <w:pPr>
+        <w:pStyle w:val="ListParagraph"/>
+        <w:numPr>
+          <w:ilvl w:val="0"/>
+          <w:numId w:val="6"/>
+        </w:numPr>
+      </w:pPr>
+      <w:r>
+        <w:t>All review comments that have been addressed have been deleted, leaving only those that must be addressed remaining.</w:t>
+      </w:r>
+    </w:p>
+    <w:p>
+      <w:pPr>
+        <w:pStyle w:val="Heading4"/>
+      </w:pPr>
+      <w:r>
+        <w:t>Scenario</w:t>
+      </w:r>
+    </w:p>
+    <w:p>
+      <w:pPr>
+        <w:pStyle w:val="ListParagraph"/>
+        <w:numPr>
+          <w:ilvl w:val="0"/>
+          <w:numId w:val="4"/>
+        </w:numPr>
+      </w:pPr>
+      <w:r>
+        <w:t>User displays the content attribute list.</w:t>
+      </w:r>
+    </w:p>
+    <w:p>
+      <w:pPr>
+        <w:pStyle w:val="ListParagraph"/>
+        <w:numPr>
+          <w:ilvl w:val="0"/>
+          <w:numId w:val="4"/>
+        </w:numPr>
+      </w:pPr>
+      <w:r>
+        <w:t xml:space="preserve">User filters </w:t>
+      </w:r>
+      <w:r>
+        <w:t xml:space="preserve">the </w:t>
+      </w:r>
+      <w:r>
+        <w:t xml:space="preserve">content attribute list to include only those attached to the </w:t>
+      </w:r>
+      <w:proofErr w:type="spellStart"/>
+      <w:r>
+        <w:t>ReivewComments</w:t>
+      </w:r>
+      <w:proofErr w:type="spellEnd"/>
+      <w:r>
+        <w:t xml:space="preserve"> layer.</w:t>
+      </w:r>
+    </w:p>
+    <w:p>
+      <w:pPr>
+        <w:pStyle w:val="ListParagraph"/>
+        <w:numPr>
+          <w:ilvl w:val="0"/>
+          <w:numId w:val="4"/>
+        </w:numPr>
+      </w:pPr>
+      <w:r>
+        <w:t>For each review comment in the list,</w:t>
+      </w:r>
+    </w:p>
+    <w:p>
+      <w:pPr>
+        <w:pStyle w:val="ListParagraph"/>
+        <w:numPr>
+          <w:ilvl w:val="1"/>
+          <w:numId w:val="4"/>
+        </w:numPr>
+      </w:pPr>
+      <w:r>
+        <w:t>User employs automatic navigation from content attribute list to the content attribute</w:t>
+      </w:r>
+    </w:p>
+    <w:p>
+      <w:pPr>
+        <w:pStyle w:val="ListParagraph"/>
+        <w:numPr>
+          <w:ilvl w:val="1"/>
+          <w:numId w:val="4"/>
+        </w:numPr>
+      </w:pPr>
+      <w:r>
+        <w:t>Editor displays the content attribute along with the model element(s) associated with the content attribute.</w:t>
+      </w:r>
+    </w:p>
+    <w:p>
+      <w:pPr>
+        <w:pStyle w:val="ListParagraph"/>
+        <w:numPr>
+          <w:ilvl w:val="1"/>
+          <w:numId w:val="4"/>
+        </w:numPr>
+      </w:pPr>
+      <w:r>
+        <w:t>User modifies the model elements in question to address the review comment.</w:t>
+      </w:r>
+    </w:p>
+    <w:p>
+      <w:pPr>
+        <w:pStyle w:val="ListParagraph"/>
+        <w:numPr>
+          <w:ilvl w:val="1"/>
+          <w:numId w:val="4"/>
+        </w:numPr>
+      </w:pPr>
+      <w:r>
+        <w:t>User deletes the review comment.</w:t>
+      </w:r>
+    </w:p>
+    <w:p>
+      <w:pPr>
+        <w:pStyle w:val="Heading3"/>
+      </w:pPr>
+      <w:r>
+        <w:t>UC02 – Clarify a review comment</w:t>
+      </w:r>
+    </w:p>
+    <w:p>
+      <w:pPr>
+        <w:pStyle w:val="Heading4"/>
+      </w:pPr>
+      <w:r>
+        <w:t>Pre-conditions</w:t>
+      </w:r>
+    </w:p>
+    <w:p>
+      <w:pPr>
+        <w:pStyle w:val="ListParagraph"/>
+        <w:numPr>
+          <w:ilvl w:val="0"/>
+          <w:numId w:val="7"/>
+        </w:numPr>
+      </w:pPr>
+      <w:r>
+        <w:t>A number of review comments, each one entered as a UML Note and associated with a layer named “</w:t>
+      </w:r>
+      <w:proofErr w:type="spellStart"/>
+      <w:r>
+        <w:t>ReviewComments</w:t>
+      </w:r>
+      <w:proofErr w:type="spellEnd"/>
+      <w:r>
+        <w:t>”, exist.</w:t>
+      </w:r>
+    </w:p>
+    <w:p>
+      <w:pPr>
+        <w:pStyle w:val="Heading4"/>
+      </w:pPr>
+      <w:r>
+        <w:t>Post-conditions</w:t>
+      </w:r>
+    </w:p>
+    <w:p>
+      <w:pPr>
+        <w:pStyle w:val="ListParagraph"/>
+        <w:numPr>
+          <w:ilvl w:val="0"/>
+          <w:numId w:val="8"/>
+        </w:numPr>
+      </w:pPr>
+      <w:r>
+        <w:t>Review comment has been clarified, allowing user to modify models to address it.</w:t>
+      </w:r>
+    </w:p>
+    <w:p>
+      <w:pPr>
+        <w:pStyle w:val="Heading4"/>
+      </w:pPr>
+      <w:r>
+        <w:t>Scenario</w:t>
+      </w:r>
+    </w:p>
+    <w:p>
+      <w:r>
+        <w:t>Duplicate steps 1 and 2 from UC01.</w:t>
+      </w:r>
+    </w:p>
+    <w:p>
+      <w:pPr>
+        <w:pStyle w:val="ListParagraph"/>
+        <w:numPr>
+          <w:ilvl w:val="0"/>
+          <w:numId w:val="10"/>
+        </w:numPr>
+      </w:pPr>
+      <w:r>
+        <w:t>User employs automatic navigation from content attribute list to the content attribute</w:t>
+      </w:r>
+      <w:r>
+        <w:t>.</w:t>
+      </w:r>
+    </w:p>
+    <w:p>
+      <w:pPr>
+        <w:pStyle w:val="ListParagraph"/>
+        <w:numPr>
+          <w:ilvl w:val="0"/>
+          <w:numId w:val="10"/>
+        </w:numPr>
+      </w:pPr>
+      <w:r>
+        <w:t>Editor displays the content attribute along with the model element(s) associated with the content attribute.</w:t>
+      </w:r>
+    </w:p>
+    <w:p>
+      <w:pPr>
+        <w:pStyle w:val="ListParagraph"/>
+        <w:numPr>
+          <w:ilvl w:val="0"/>
+          <w:numId w:val="10"/>
+        </w:numPr>
+      </w:pPr>
+      <w:r>
+        <w:t>User determines that this review comment requires clarification before it can be addressed.</w:t>
+      </w:r>
+    </w:p>
+    <w:p>
+      <w:pPr>
+        <w:pStyle w:val="ListParagraph"/>
+        <w:numPr>
+          <w:ilvl w:val="0"/>
+          <w:numId w:val="10"/>
+        </w:numPr>
+      </w:pPr>
+      <w:r>
+        <w:t>User notices the identity of the author as displayed on the note.</w:t>
+      </w:r>
+    </w:p>
+    <w:p>
+      <w:pPr>
+        <w:pStyle w:val="ListParagraph"/>
+        <w:numPr>
+          <w:ilvl w:val="0"/>
+          <w:numId w:val="10"/>
+        </w:numPr>
+      </w:pPr>
+      <w:r>
+        <w:t>User contacts author of the note who clarifies the review comment.</w:t>
+      </w:r>
+    </w:p>
+    <w:p>
+      <w:pPr>
+        <w:pStyle w:val="ListParagraph"/>
+        <w:numPr>
+          <w:ilvl w:val="0"/>
+          <w:numId w:val="10"/>
+        </w:numPr>
+      </w:pPr>
+      <w:r>
+        <w:lastRenderedPageBreak/>
+        <w:t>User modifies the model elements in question to address the review comment.</w:t>
+      </w:r>
+    </w:p>
+    <w:p>
+      <w:pPr>
+        <w:pStyle w:val="ListParagraph"/>
+        <w:numPr>
+          <w:ilvl w:val="0"/>
+          <w:numId w:val="10"/>
+        </w:numPr>
+      </w:pPr>
+      <w:r>
+        <w:t>User deletes the review comment.</w:t>
+      </w:r>
+    </w:p>
+    <w:p>
+      <w:bookmarkStart w:id="0" w:name="_GoBack"/>
+      <w:bookmarkEnd w:id="0"/>
+    </w:p>
+    <w:p>
+      <w:pPr>
+        <w:pStyle w:val="Heading1"/>
+      </w:pPr>
+      <w:r>
         <w:t>Common Requirements</w:t>
       </w:r>
     </w:p>
@@ -380,7 +753,15 @@
           </w:tcPr>
           <w:p>
             <w:r>
-              <w:t xml:space="preserve">The content editor may be opened conveniently and intuitively from the canvas.  Perhaps a double-click on the content display opens the editor.  </w:t>
+              <w:t xml:space="preserve">The content editor may be opened conveniently and intuitively from the canvas.  Perhaps </w:t>
+            </w:r>
+            <w:proofErr w:type="gramStart"/>
+            <w:r>
+              <w:t>a double-click</w:t>
+            </w:r>
+            <w:proofErr w:type="gramEnd"/>
+            <w:r>
+              <w:t xml:space="preserve"> on the content display opens the editor.  </w:t>
             </w:r>
           </w:p>
         </w:tc>
@@ -578,10 +959,66 @@
           </w:p>
         </w:tc>
       </w:tr>
+      <w:tr>
+        <w:trPr>
+          <w:cantSplit/>
+        </w:trPr>
+        <w:tc>
+          <w:tcPr>
+            <w:tcW w:w="918" w:type="dxa"/>
+          </w:tcPr>
+          <w:p>
+            <w:r>
+              <w:t>C-14</w:t>
+            </w:r>
+          </w:p>
+        </w:tc>
+        <w:tc>
+          <w:tcPr>
+            <w:tcW w:w="8658" w:type="dxa"/>
+          </w:tcPr>
+          <w:p>
+            <w:r>
+              <w:t>A list of all content attributes is provided in a view similar to that of the Eclipse Problems view, enabling automatic navigation from any item on the list</w:t>
+            </w:r>
+            <w:r>
+              <w:t xml:space="preserve"> to</w:t>
+            </w:r>
+            <w:r>
+              <w:t xml:space="preserve"> the associated content attribute.</w:t>
+            </w:r>
+          </w:p>
+        </w:tc>
+      </w:tr>
+      <w:tr>
+        <w:trPr>
+          <w:cantSplit/>
+        </w:trPr>
+        <w:tc>
+          <w:tcPr>
+            <w:tcW w:w="918" w:type="dxa"/>
+          </w:tcPr>
+          <w:p>
+            <w:r>
+              <w:t>C-15</w:t>
+            </w:r>
+          </w:p>
+        </w:tc>
+        <w:tc>
+          <w:tcPr>
+            <w:tcW w:w="8658" w:type="dxa"/>
+          </w:tcPr>
+          <w:p>
+            <w:r>
+              <w:t>The view described in C-14 may be filtered by layer.</w:t>
+            </w:r>
+          </w:p>
+        </w:tc>
+      </w:tr>
     </w:tbl>
     <w:p>
       <w:pPr>
-        <w:pStyle w:val="Heading2"/>
+        <w:pStyle w:val="Heading1"/>
       </w:pPr>
       <w:r>
         <w:t xml:space="preserve">Model-element Description </w:t>
@@ -661,19 +1098,7 @@
           </w:tcPr>
           <w:p>
             <w:r>
-              <w:t>W</w:t>
-            </w:r>
-            <w:r>
-              <w:t>henever</w:t>
-            </w:r>
-            <w:r>
-              <w:t xml:space="preserve"> the cursor is hovering over a</w:t>
-            </w:r>
-            <w:r>
-              <w:t xml:space="preserve"> model element</w:t>
-            </w:r>
-            <w:r>
-              <w:t xml:space="preserve"> with a non-empty description, the description is displayed</w:t>
+              <w:t>Whenever the cursor is hovering over a model element with a non-empty description, the description is displayed</w:t>
             </w:r>
             <w:r>
               <w:t xml:space="preserve"> </w:t>
@@ -755,9 +1180,10 @@
     </w:p>
     <w:p>
       <w:pPr>
-        <w:pStyle w:val="Heading2"/>
-      </w:pPr>
-      <w:r>
+        <w:pStyle w:val="Heading1"/>
+      </w:pPr>
+      <w:r>
+        <w:lastRenderedPageBreak/>
         <w:t xml:space="preserve">Note </w:t>
       </w:r>
       <w:r>
@@ -1047,8 +1473,6 @@
             <w:r>
               <w:t xml:space="preserve"> all</w:t>
             </w:r>
-            <w:bookmarkStart w:id="0" w:name="_GoBack"/>
-            <w:bookmarkEnd w:id="0"/>
             <w:r>
               <w:t xml:space="preserve"> </w:t>
             </w:r>
@@ -1084,6 +1508,68 @@
             </w:r>
             <w:r>
               <w:t>is created.</w:t>
+            </w:r>
+          </w:p>
+        </w:tc>
+      </w:tr>
+      <w:tr>
+        <w:trPr>
+          <w:cantSplit/>
+        </w:trPr>
+        <w:tc>
+          <w:tcPr>
+            <w:tcW w:w="918" w:type="dxa"/>
+          </w:tcPr>
+          <w:p>
+            <w:r>
+              <w:t>N-8</w:t>
+            </w:r>
+          </w:p>
+        </w:tc>
+        <w:tc>
+          <w:tcPr>
+            <w:tcW w:w="8658" w:type="dxa"/>
+          </w:tcPr>
+          <w:p>
+            <w:r>
+              <w:t>The identity of the user who create</w:t>
+            </w:r>
+            <w:r>
+              <w:t>s a note is captured and stored as an attribute in the meta-model.</w:t>
+            </w:r>
+          </w:p>
+        </w:tc>
+      </w:tr>
+      <w:tr>
+        <w:trPr>
+          <w:cantSplit/>
+        </w:trPr>
+        <w:tc>
+          <w:tcPr>
+            <w:tcW w:w="918" w:type="dxa"/>
+          </w:tcPr>
+          <w:p>
+            <w:r>
+              <w:t>N-9</w:t>
+            </w:r>
+          </w:p>
+        </w:tc>
+        <w:tc>
+          <w:tcPr>
+            <w:tcW w:w="8658" w:type="dxa"/>
+          </w:tcPr>
+          <w:p>
+            <w:r>
+              <w:t xml:space="preserve">The </w:t>
+            </w:r>
+            <w:r>
+              <w:t>identity</w:t>
+            </w:r>
+            <w:r>
+              <w:t xml:space="preserve"> of the user who creates a note is visible</w:t>
+            </w:r>
+            <w:r>
+              <w:t xml:space="preserve"> as part of the note display.</w:t>
             </w:r>
           </w:p>
         </w:tc>
@@ -1103,6 +1589,181 @@
 <file path=word/numbering.xml><?xml version="1.0" encoding="utf-8"?>
 <w:numbering xmlns:wpc="http://schemas.microsoft.com/office/word/2010/wordprocessingCanvas" xmlns:mc="http://schemas.openxmlformats.org/markup-compatibility/2006" xmlns:o="urn:schemas-microsoft-com:office:office" xmlns:r="http://schemas.openxmlformats.org/officeDocument/2006/relationships" xmlns:m="http://schemas.openxmlformats.org/officeDocument/2006/math" xmlns:v="urn:schemas-microsoft-com:vml" xmlns:wp14="http://schemas.microsoft.com/office/word/2010/wordprocessingDrawing" xmlns:wp="http://schemas.openxmlformats.org/drawingml/2006/wordprocessingDrawing" xmlns:w10="urn:schemas-microsoft-com:office:word" xmlns:w="http://schemas.openxmlformats.org/wordprocessingml/2006/main" xmlns:w14="http://schemas.microsoft.com/office/word/2010/wordml" xmlns:wpg="http://schemas.microsoft.com/office/word/2010/wordprocessingGroup" xmlns:wpi="http://schemas.microsoft.com/office/word/2010/wordprocessingInk" xmlns:wne="http://schemas.microsoft.com/office/word/2006/wordml" xmlns:wps="http://schemas.microsoft.com/office/word/2010/wordprocessingShape" mc:Ignorable="w14 wp14">
   <w:abstractNum w:abstractNumId="0">
+    <w:nsid w:val="04A72A43"/>
+    <w:multiLevelType w:val="hybridMultilevel"/>
+    <w:tmpl w:val="EC0AF3C8"/>
+    <w:lvl w:ilvl="0" w:tplc="2D7EC0C6">
+      <w:start w:val="3"/>
+      <w:numFmt w:val="decimal"/>
+      <w:lvlText w:val="%1."/>
+      <w:lvlJc w:val="left"/>
+      <w:pPr>
+        <w:ind w:left="720" w:hanging="360"/>
+      </w:pPr>
+      <w:rPr>
+        <w:rFonts w:hint="default"/>
+      </w:rPr>
+    </w:lvl>
+    <w:lvl w:ilvl="1" w:tplc="04090019">
+      <w:start w:val="1"/>
+      <w:numFmt w:val="lowerLetter"/>
+      <w:lvlText w:val="%2."/>
+      <w:lvlJc w:val="left"/>
+      <w:pPr>
+        <w:ind w:left="1440" w:hanging="360"/>
+      </w:pPr>
+    </w:lvl>
+    <w:lvl w:ilvl="2" w:tplc="0409001B" w:tentative="1">
+      <w:start w:val="1"/>
+      <w:numFmt w:val="lowerRoman"/>
+      <w:lvlText w:val="%3."/>
+      <w:lvlJc w:val="right"/>
+      <w:pPr>
+        <w:ind w:left="2160" w:hanging="180"/>
+      </w:pPr>
+    </w:lvl>
+    <w:lvl w:ilvl="3" w:tplc="0409000F" w:tentative="1">
+      <w:start w:val="1"/>
+      <w:numFmt w:val="decimal"/>
+      <w:lvlText w:val="%4."/>
+      <w:lvlJc w:val="left"/>
+      <w:pPr>
+        <w:ind w:left="2880" w:hanging="360"/>
+      </w:pPr>
+    </w:lvl>
+    <w:lvl w:ilvl="4" w:tplc="04090019" w:tentative="1">
+      <w:start w:val="1"/>
+      <w:numFmt w:val="lowerLetter"/>
+      <w:lvlText w:val="%5."/>
+      <w:lvlJc w:val="left"/>
+      <w:pPr>
+        <w:ind w:left="3600" w:hanging="360"/>
+      </w:pPr>
+    </w:lvl>
+    <w:lvl w:ilvl="5" w:tplc="0409001B" w:tentative="1">
+      <w:start w:val="1"/>
+      <w:numFmt w:val="lowerRoman"/>
+      <w:lvlText w:val="%6."/>
+      <w:lvlJc w:val="right"/>
+      <w:pPr>
+        <w:ind w:left="4320" w:hanging="180"/>
+      </w:pPr>
+    </w:lvl>
+    <w:lvl w:ilvl="6" w:tplc="0409000F" w:tentative="1">
+      <w:start w:val="1"/>
+      <w:numFmt w:val="decimal"/>
+      <w:lvlText w:val="%7."/>
+      <w:lvlJc w:val="left"/>
+      <w:pPr>
+        <w:ind w:left="5040" w:hanging="360"/>
+      </w:pPr>
+    </w:lvl>
+    <w:lvl w:ilvl="7" w:tplc="04090019" w:tentative="1">
+      <w:start w:val="1"/>
+      <w:numFmt w:val="lowerLetter"/>
+      <w:lvlText w:val="%8."/>
+      <w:lvlJc w:val="left"/>
+      <w:pPr>
+        <w:ind w:left="5760" w:hanging="360"/>
+      </w:pPr>
+    </w:lvl>
+    <w:lvl w:ilvl="8" w:tplc="0409001B" w:tentative="1">
+      <w:start w:val="1"/>
+      <w:numFmt w:val="lowerRoman"/>
+      <w:lvlText w:val="%9."/>
+      <w:lvlJc w:val="right"/>
+      <w:pPr>
+        <w:ind w:left="6480" w:hanging="180"/>
+      </w:pPr>
+    </w:lvl>
+  </w:abstractNum>
+  <w:abstractNum w:abstractNumId="1">
+    <w:nsid w:val="05676628"/>
+    <w:multiLevelType w:val="hybridMultilevel"/>
+    <w:tmpl w:val="3708870E"/>
+    <w:lvl w:ilvl="0" w:tplc="0409000F">
+      <w:start w:val="1"/>
+      <w:numFmt w:val="decimal"/>
+      <w:lvlText w:val="%1."/>
+      <w:lvlJc w:val="left"/>
+      <w:pPr>
+        <w:ind w:left="720" w:hanging="360"/>
+      </w:pPr>
+    </w:lvl>
+    <w:lvl w:ilvl="1" w:tplc="04090019" w:tentative="1">
+      <w:start w:val="1"/>
+      <w:numFmt w:val="lowerLetter"/>
+      <w:lvlText w:val="%2."/>
+      <w:lvlJc w:val="left"/>
+      <w:pPr>
+        <w:ind w:left="1440" w:hanging="360"/>
+      </w:pPr>
+    </w:lvl>
+    <w:lvl w:ilvl="2" w:tplc="0409001B" w:tentative="1">
+      <w:start w:val="1"/>
+      <w:numFmt w:val="lowerRoman"/>
+      <w:lvlText w:val="%3."/>
+      <w:lvlJc w:val="right"/>
+      <w:pPr>
+        <w:ind w:left="2160" w:hanging="180"/>
+      </w:pPr>
+    </w:lvl>
+    <w:lvl w:ilvl="3" w:tplc="0409000F" w:tentative="1">
+      <w:start w:val="1"/>
+      <w:numFmt w:val="decimal"/>
+      <w:lvlText w:val="%4."/>
+      <w:lvlJc w:val="left"/>
+      <w:pPr>
+        <w:ind w:left="2880" w:hanging="360"/>
+      </w:pPr>
+    </w:lvl>
+    <w:lvl w:ilvl="4" w:tplc="04090019" w:tentative="1">
+      <w:start w:val="1"/>
+      <w:numFmt w:val="lowerLetter"/>
+      <w:lvlText w:val="%5."/>
+      <w:lvlJc w:val="left"/>
+      <w:pPr>
+        <w:ind w:left="3600" w:hanging="360"/>
+      </w:pPr>
+    </w:lvl>
+    <w:lvl w:ilvl="5" w:tplc="0409001B" w:tentative="1">
+      <w:start w:val="1"/>
+      <w:numFmt w:val="lowerRoman"/>
+      <w:lvlText w:val="%6."/>
+      <w:lvlJc w:val="right"/>
+      <w:pPr>
+        <w:ind w:left="4320" w:hanging="180"/>
+      </w:pPr>
+    </w:lvl>
+    <w:lvl w:ilvl="6" w:tplc="0409000F" w:tentative="1">
+      <w:start w:val="1"/>
+      <w:numFmt w:val="decimal"/>
+      <w:lvlText w:val="%7."/>
+      <w:lvlJc w:val="left"/>
+      <w:pPr>
+        <w:ind w:left="5040" w:hanging="360"/>
+      </w:pPr>
+    </w:lvl>
+    <w:lvl w:ilvl="7" w:tplc="04090019" w:tentative="1">
+      <w:start w:val="1"/>
+      <w:numFmt w:val="lowerLetter"/>
+      <w:lvlText w:val="%8."/>
+      <w:lvlJc w:val="left"/>
+      <w:pPr>
+        <w:ind w:left="5760" w:hanging="360"/>
+      </w:pPr>
+    </w:lvl>
+    <w:lvl w:ilvl="8" w:tplc="0409001B" w:tentative="1">
+      <w:start w:val="1"/>
+      <w:numFmt w:val="lowerRoman"/>
+      <w:lvlText w:val="%9."/>
+      <w:lvlJc w:val="right"/>
+      <w:pPr>
+        <w:ind w:left="6480" w:hanging="180"/>
+      </w:pPr>
+    </w:lvl>
+  </w:abstractNum>
+  <w:abstractNum w:abstractNumId="2">
     <w:nsid w:val="1DE80083"/>
     <w:multiLevelType w:val="hybridMultilevel"/>
     <w:tmpl w:val="8604E08A"/>
@@ -1215,7 +1876,93 @@
       </w:rPr>
     </w:lvl>
   </w:abstractNum>
-  <w:abstractNum w:abstractNumId="1">
+  <w:abstractNum w:abstractNumId="3">
+    <w:nsid w:val="2412772A"/>
+    <w:multiLevelType w:val="hybridMultilevel"/>
+    <w:tmpl w:val="3708870E"/>
+    <w:lvl w:ilvl="0" w:tplc="0409000F">
+      <w:start w:val="1"/>
+      <w:numFmt w:val="decimal"/>
+      <w:lvlText w:val="%1."/>
+      <w:lvlJc w:val="left"/>
+      <w:pPr>
+        <w:ind w:left="720" w:hanging="360"/>
+      </w:pPr>
+    </w:lvl>
+    <w:lvl w:ilvl="1" w:tplc="04090019" w:tentative="1">
+      <w:start w:val="1"/>
+      <w:numFmt w:val="lowerLetter"/>
+      <w:lvlText w:val="%2."/>
+      <w:lvlJc w:val="left"/>
+      <w:pPr>
+        <w:ind w:left="1440" w:hanging="360"/>
+      </w:pPr>
+    </w:lvl>
+    <w:lvl w:ilvl="2" w:tplc="0409001B" w:tentative="1">
+      <w:start w:val="1"/>
+      <w:numFmt w:val="lowerRoman"/>
+      <w:lvlText w:val="%3."/>
+      <w:lvlJc w:val="right"/>
+      <w:pPr>
+        <w:ind w:left="2160" w:hanging="180"/>
+      </w:pPr>
+    </w:lvl>
+    <w:lvl w:ilvl="3" w:tplc="0409000F" w:tentative="1">
+      <w:start w:val="1"/>
+      <w:numFmt w:val="decimal"/>
+      <w:lvlText w:val="%4."/>
+      <w:lvlJc w:val="left"/>
+      <w:pPr>
+        <w:ind w:left="2880" w:hanging="360"/>
+      </w:pPr>
+    </w:lvl>
+    <w:lvl w:ilvl="4" w:tplc="04090019" w:tentative="1">
+      <w:start w:val="1"/>
+      <w:numFmt w:val="lowerLetter"/>
+      <w:lvlText w:val="%5."/>
+      <w:lvlJc w:val="left"/>
+      <w:pPr>
+        <w:ind w:left="3600" w:hanging="360"/>
+      </w:pPr>
+    </w:lvl>
+    <w:lvl w:ilvl="5" w:tplc="0409001B" w:tentative="1">
+      <w:start w:val="1"/>
+      <w:numFmt w:val="lowerRoman"/>
+      <w:lvlText w:val="%6."/>
+      <w:lvlJc w:val="right"/>
+      <w:pPr>
+        <w:ind w:left="4320" w:hanging="180"/>
+      </w:pPr>
+    </w:lvl>
+    <w:lvl w:ilvl="6" w:tplc="0409000F" w:tentative="1">
+      <w:start w:val="1"/>
+      <w:numFmt w:val="decimal"/>
+      <w:lvlText w:val="%7."/>
+      <w:lvlJc w:val="left"/>
+      <w:pPr>
+        <w:ind w:left="5040" w:hanging="360"/>
+      </w:pPr>
+    </w:lvl>
+    <w:lvl w:ilvl="7" w:tplc="04090019" w:tentative="1">
+      <w:start w:val="1"/>
+      <w:numFmt w:val="lowerLetter"/>
+      <w:lvlText w:val="%8."/>
+      <w:lvlJc w:val="left"/>
+      <w:pPr>
+        <w:ind w:left="5760" w:hanging="360"/>
+      </w:pPr>
+    </w:lvl>
+    <w:lvl w:ilvl="8" w:tplc="0409001B" w:tentative="1">
+      <w:start w:val="1"/>
+      <w:numFmt w:val="lowerRoman"/>
+      <w:lvlText w:val="%9."/>
+      <w:lvlJc w:val="right"/>
+      <w:pPr>
+        <w:ind w:left="6480" w:hanging="180"/>
+      </w:pPr>
+    </w:lvl>
+  </w:abstractNum>
+  <w:abstractNum w:abstractNumId="4">
     <w:nsid w:val="44D43792"/>
     <w:multiLevelType w:val="hybridMultilevel"/>
     <w:tmpl w:val="3BDAA9FC"/>
@@ -1328,7 +2075,7 @@
       </w:rPr>
     </w:lvl>
   </w:abstractNum>
-  <w:abstractNum w:abstractNumId="2">
+  <w:abstractNum w:abstractNumId="5">
     <w:nsid w:val="639E754F"/>
     <w:multiLevelType w:val="hybridMultilevel"/>
     <w:tmpl w:val="52420238"/>
@@ -1414,13 +2161,378 @@
       </w:pPr>
     </w:lvl>
   </w:abstractNum>
+  <w:abstractNum w:abstractNumId="6">
+    <w:nsid w:val="63BF6CC3"/>
+    <w:multiLevelType w:val="hybridMultilevel"/>
+    <w:tmpl w:val="188877FA"/>
+    <w:lvl w:ilvl="0" w:tplc="0409000F">
+      <w:start w:val="1"/>
+      <w:numFmt w:val="decimal"/>
+      <w:lvlText w:val="%1."/>
+      <w:lvlJc w:val="left"/>
+      <w:pPr>
+        <w:ind w:left="720" w:hanging="360"/>
+      </w:pPr>
+    </w:lvl>
+    <w:lvl w:ilvl="1" w:tplc="04090019" w:tentative="1">
+      <w:start w:val="1"/>
+      <w:numFmt w:val="lowerLetter"/>
+      <w:lvlText w:val="%2."/>
+      <w:lvlJc w:val="left"/>
+      <w:pPr>
+        <w:ind w:left="1440" w:hanging="360"/>
+      </w:pPr>
+    </w:lvl>
+    <w:lvl w:ilvl="2" w:tplc="0409001B" w:tentative="1">
+      <w:start w:val="1"/>
+      <w:numFmt w:val="lowerRoman"/>
+      <w:lvlText w:val="%3."/>
+      <w:lvlJc w:val="right"/>
+      <w:pPr>
+        <w:ind w:left="2160" w:hanging="180"/>
+      </w:pPr>
+    </w:lvl>
+    <w:lvl w:ilvl="3" w:tplc="0409000F" w:tentative="1">
+      <w:start w:val="1"/>
+      <w:numFmt w:val="decimal"/>
+      <w:lvlText w:val="%4."/>
+      <w:lvlJc w:val="left"/>
+      <w:pPr>
+        <w:ind w:left="2880" w:hanging="360"/>
+      </w:pPr>
+    </w:lvl>
+    <w:lvl w:ilvl="4" w:tplc="04090019" w:tentative="1">
+      <w:start w:val="1"/>
+      <w:numFmt w:val="lowerLetter"/>
+      <w:lvlText w:val="%5."/>
+      <w:lvlJc w:val="left"/>
+      <w:pPr>
+        <w:ind w:left="3600" w:hanging="360"/>
+      </w:pPr>
+    </w:lvl>
+    <w:lvl w:ilvl="5" w:tplc="0409001B" w:tentative="1">
+      <w:start w:val="1"/>
+      <w:numFmt w:val="lowerRoman"/>
+      <w:lvlText w:val="%6."/>
+      <w:lvlJc w:val="right"/>
+      <w:pPr>
+        <w:ind w:left="4320" w:hanging="180"/>
+      </w:pPr>
+    </w:lvl>
+    <w:lvl w:ilvl="6" w:tplc="0409000F" w:tentative="1">
+      <w:start w:val="1"/>
+      <w:numFmt w:val="decimal"/>
+      <w:lvlText w:val="%7."/>
+      <w:lvlJc w:val="left"/>
+      <w:pPr>
+        <w:ind w:left="5040" w:hanging="360"/>
+      </w:pPr>
+    </w:lvl>
+    <w:lvl w:ilvl="7" w:tplc="04090019" w:tentative="1">
+      <w:start w:val="1"/>
+      <w:numFmt w:val="lowerLetter"/>
+      <w:lvlText w:val="%8."/>
+      <w:lvlJc w:val="left"/>
+      <w:pPr>
+        <w:ind w:left="5760" w:hanging="360"/>
+      </w:pPr>
+    </w:lvl>
+    <w:lvl w:ilvl="8" w:tplc="0409001B" w:tentative="1">
+      <w:start w:val="1"/>
+      <w:numFmt w:val="lowerRoman"/>
+      <w:lvlText w:val="%9."/>
+      <w:lvlJc w:val="right"/>
+      <w:pPr>
+        <w:ind w:left="6480" w:hanging="180"/>
+      </w:pPr>
+    </w:lvl>
+  </w:abstractNum>
+  <w:abstractNum w:abstractNumId="7">
+    <w:nsid w:val="64BF34D2"/>
+    <w:multiLevelType w:val="hybridMultilevel"/>
+    <w:tmpl w:val="105ABA70"/>
+    <w:lvl w:ilvl="0" w:tplc="0409000F">
+      <w:start w:val="1"/>
+      <w:numFmt w:val="decimal"/>
+      <w:lvlText w:val="%1."/>
+      <w:lvlJc w:val="left"/>
+      <w:pPr>
+        <w:ind w:left="720" w:hanging="360"/>
+      </w:pPr>
+    </w:lvl>
+    <w:lvl w:ilvl="1" w:tplc="04090019">
+      <w:start w:val="1"/>
+      <w:numFmt w:val="lowerLetter"/>
+      <w:lvlText w:val="%2."/>
+      <w:lvlJc w:val="left"/>
+      <w:pPr>
+        <w:ind w:left="1440" w:hanging="360"/>
+      </w:pPr>
+    </w:lvl>
+    <w:lvl w:ilvl="2" w:tplc="0409001B" w:tentative="1">
+      <w:start w:val="1"/>
+      <w:numFmt w:val="lowerRoman"/>
+      <w:lvlText w:val="%3."/>
+      <w:lvlJc w:val="right"/>
+      <w:pPr>
+        <w:ind w:left="2160" w:hanging="180"/>
+      </w:pPr>
+    </w:lvl>
+    <w:lvl w:ilvl="3" w:tplc="0409000F" w:tentative="1">
+      <w:start w:val="1"/>
+      <w:numFmt w:val="decimal"/>
+      <w:lvlText w:val="%4."/>
+      <w:lvlJc w:val="left"/>
+      <w:pPr>
+        <w:ind w:left="2880" w:hanging="360"/>
+      </w:pPr>
+    </w:lvl>
+    <w:lvl w:ilvl="4" w:tplc="04090019" w:tentative="1">
+      <w:start w:val="1"/>
+      <w:numFmt w:val="lowerLetter"/>
+      <w:lvlText w:val="%5."/>
+      <w:lvlJc w:val="left"/>
+      <w:pPr>
+        <w:ind w:left="3600" w:hanging="360"/>
+      </w:pPr>
+    </w:lvl>
+    <w:lvl w:ilvl="5" w:tplc="0409001B" w:tentative="1">
+      <w:start w:val="1"/>
+      <w:numFmt w:val="lowerRoman"/>
+      <w:lvlText w:val="%6."/>
+      <w:lvlJc w:val="right"/>
+      <w:pPr>
+        <w:ind w:left="4320" w:hanging="180"/>
+      </w:pPr>
+    </w:lvl>
+    <w:lvl w:ilvl="6" w:tplc="0409000F" w:tentative="1">
+      <w:start w:val="1"/>
+      <w:numFmt w:val="decimal"/>
+      <w:lvlText w:val="%7."/>
+      <w:lvlJc w:val="left"/>
+      <w:pPr>
+        <w:ind w:left="5040" w:hanging="360"/>
+      </w:pPr>
+    </w:lvl>
+    <w:lvl w:ilvl="7" w:tplc="04090019" w:tentative="1">
+      <w:start w:val="1"/>
+      <w:numFmt w:val="lowerLetter"/>
+      <w:lvlText w:val="%8."/>
+      <w:lvlJc w:val="left"/>
+      <w:pPr>
+        <w:ind w:left="5760" w:hanging="360"/>
+      </w:pPr>
+    </w:lvl>
+    <w:lvl w:ilvl="8" w:tplc="0409001B" w:tentative="1">
+      <w:start w:val="1"/>
+      <w:numFmt w:val="lowerRoman"/>
+      <w:lvlText w:val="%9."/>
+      <w:lvlJc w:val="right"/>
+      <w:pPr>
+        <w:ind w:left="6480" w:hanging="180"/>
+      </w:pPr>
+    </w:lvl>
+  </w:abstractNum>
+  <w:abstractNum w:abstractNumId="8">
+    <w:nsid w:val="78E705D3"/>
+    <w:multiLevelType w:val="hybridMultilevel"/>
+    <w:tmpl w:val="1B04D952"/>
+    <w:lvl w:ilvl="0" w:tplc="0409000F">
+      <w:start w:val="1"/>
+      <w:numFmt w:val="decimal"/>
+      <w:lvlText w:val="%1."/>
+      <w:lvlJc w:val="left"/>
+      <w:pPr>
+        <w:ind w:left="720" w:hanging="360"/>
+      </w:pPr>
+    </w:lvl>
+    <w:lvl w:ilvl="1" w:tplc="04090019" w:tentative="1">
+      <w:start w:val="1"/>
+      <w:numFmt w:val="lowerLetter"/>
+      <w:lvlText w:val="%2."/>
+      <w:lvlJc w:val="left"/>
+      <w:pPr>
+        <w:ind w:left="1440" w:hanging="360"/>
+      </w:pPr>
+    </w:lvl>
+    <w:lvl w:ilvl="2" w:tplc="0409001B" w:tentative="1">
+      <w:start w:val="1"/>
+      <w:numFmt w:val="lowerRoman"/>
+      <w:lvlText w:val="%3."/>
+      <w:lvlJc w:val="right"/>
+      <w:pPr>
+        <w:ind w:left="2160" w:hanging="180"/>
+      </w:pPr>
+    </w:lvl>
+    <w:lvl w:ilvl="3" w:tplc="0409000F" w:tentative="1">
+      <w:start w:val="1"/>
+      <w:numFmt w:val="decimal"/>
+      <w:lvlText w:val="%4."/>
+      <w:lvlJc w:val="left"/>
+      <w:pPr>
+        <w:ind w:left="2880" w:hanging="360"/>
+      </w:pPr>
+    </w:lvl>
+    <w:lvl w:ilvl="4" w:tplc="04090019" w:tentative="1">
+      <w:start w:val="1"/>
+      <w:numFmt w:val="lowerLetter"/>
+      <w:lvlText w:val="%5."/>
+      <w:lvlJc w:val="left"/>
+      <w:pPr>
+        <w:ind w:left="3600" w:hanging="360"/>
+      </w:pPr>
+    </w:lvl>
+    <w:lvl w:ilvl="5" w:tplc="0409001B" w:tentative="1">
+      <w:start w:val="1"/>
+      <w:numFmt w:val="lowerRoman"/>
+      <w:lvlText w:val="%6."/>
+      <w:lvlJc w:val="right"/>
+      <w:pPr>
+        <w:ind w:left="4320" w:hanging="180"/>
+      </w:pPr>
+    </w:lvl>
+    <w:lvl w:ilvl="6" w:tplc="0409000F" w:tentative="1">
+      <w:start w:val="1"/>
+      <w:numFmt w:val="decimal"/>
+      <w:lvlText w:val="%7."/>
+      <w:lvlJc w:val="left"/>
+      <w:pPr>
+        <w:ind w:left="5040" w:hanging="360"/>
+      </w:pPr>
+    </w:lvl>
+    <w:lvl w:ilvl="7" w:tplc="04090019" w:tentative="1">
+      <w:start w:val="1"/>
+      <w:numFmt w:val="lowerLetter"/>
+      <w:lvlText w:val="%8."/>
+      <w:lvlJc w:val="left"/>
+      <w:pPr>
+        <w:ind w:left="5760" w:hanging="360"/>
+      </w:pPr>
+    </w:lvl>
+    <w:lvl w:ilvl="8" w:tplc="0409001B" w:tentative="1">
+      <w:start w:val="1"/>
+      <w:numFmt w:val="lowerRoman"/>
+      <w:lvlText w:val="%9."/>
+      <w:lvlJc w:val="right"/>
+      <w:pPr>
+        <w:ind w:left="6480" w:hanging="180"/>
+      </w:pPr>
+    </w:lvl>
+  </w:abstractNum>
+  <w:abstractNum w:abstractNumId="9">
+    <w:nsid w:val="7C396BF6"/>
+    <w:multiLevelType w:val="hybridMultilevel"/>
+    <w:tmpl w:val="4478357A"/>
+    <w:lvl w:ilvl="0" w:tplc="0409000F">
+      <w:start w:val="1"/>
+      <w:numFmt w:val="decimal"/>
+      <w:lvlText w:val="%1."/>
+      <w:lvlJc w:val="left"/>
+      <w:pPr>
+        <w:ind w:left="720" w:hanging="360"/>
+      </w:pPr>
+    </w:lvl>
+    <w:lvl w:ilvl="1" w:tplc="04090019" w:tentative="1">
+      <w:start w:val="1"/>
+      <w:numFmt w:val="lowerLetter"/>
+      <w:lvlText w:val="%2."/>
+      <w:lvlJc w:val="left"/>
+      <w:pPr>
+        <w:ind w:left="1440" w:hanging="360"/>
+      </w:pPr>
+    </w:lvl>
+    <w:lvl w:ilvl="2" w:tplc="0409001B" w:tentative="1">
+      <w:start w:val="1"/>
+      <w:numFmt w:val="lowerRoman"/>
+      <w:lvlText w:val="%3."/>
+      <w:lvlJc w:val="right"/>
+      <w:pPr>
+        <w:ind w:left="2160" w:hanging="180"/>
+      </w:pPr>
+    </w:lvl>
+    <w:lvl w:ilvl="3" w:tplc="0409000F" w:tentative="1">
+      <w:start w:val="1"/>
+      <w:numFmt w:val="decimal"/>
+      <w:lvlText w:val="%4."/>
+      <w:lvlJc w:val="left"/>
+      <w:pPr>
+        <w:ind w:left="2880" w:hanging="360"/>
+      </w:pPr>
+    </w:lvl>
+    <w:lvl w:ilvl="4" w:tplc="04090019" w:tentative="1">
+      <w:start w:val="1"/>
+      <w:numFmt w:val="lowerLetter"/>
+      <w:lvlText w:val="%5."/>
+      <w:lvlJc w:val="left"/>
+      <w:pPr>
+        <w:ind w:left="3600" w:hanging="360"/>
+      </w:pPr>
+    </w:lvl>
+    <w:lvl w:ilvl="5" w:tplc="0409001B" w:tentative="1">
+      <w:start w:val="1"/>
+      <w:numFmt w:val="lowerRoman"/>
+      <w:lvlText w:val="%6."/>
+      <w:lvlJc w:val="right"/>
+      <w:pPr>
+        <w:ind w:left="4320" w:hanging="180"/>
+      </w:pPr>
+    </w:lvl>
+    <w:lvl w:ilvl="6" w:tplc="0409000F" w:tentative="1">
+      <w:start w:val="1"/>
+      <w:numFmt w:val="decimal"/>
+      <w:lvlText w:val="%7."/>
+      <w:lvlJc w:val="left"/>
+      <w:pPr>
+        <w:ind w:left="5040" w:hanging="360"/>
+      </w:pPr>
+    </w:lvl>
+    <w:lvl w:ilvl="7" w:tplc="04090019" w:tentative="1">
+      <w:start w:val="1"/>
+      <w:numFmt w:val="lowerLetter"/>
+      <w:lvlText w:val="%8."/>
+      <w:lvlJc w:val="left"/>
+      <w:pPr>
+        <w:ind w:left="5760" w:hanging="360"/>
+      </w:pPr>
+    </w:lvl>
+    <w:lvl w:ilvl="8" w:tplc="0409001B" w:tentative="1">
+      <w:start w:val="1"/>
+      <w:numFmt w:val="lowerRoman"/>
+      <w:lvlText w:val="%9."/>
+      <w:lvlJc w:val="right"/>
+      <w:pPr>
+        <w:ind w:left="6480" w:hanging="180"/>
+      </w:pPr>
+    </w:lvl>
+  </w:abstractNum>
   <w:num w:numId="1">
+    <w:abstractNumId w:val="4"/>
+  </w:num>
+  <w:num w:numId="2">
+    <w:abstractNumId w:val="5"/>
+  </w:num>
+  <w:num w:numId="3">
+    <w:abstractNumId w:val="2"/>
+  </w:num>
+  <w:num w:numId="4">
+    <w:abstractNumId w:val="7"/>
+  </w:num>
+  <w:num w:numId="5">
     <w:abstractNumId w:val="1"/>
   </w:num>
-  <w:num w:numId="2">
-    <w:abstractNumId w:val="2"/>
+  <w:num w:numId="6">
+    <w:abstractNumId w:val="3"/>
   </w:num>
-  <w:num w:numId="3">
+  <w:num w:numId="7">
+    <w:abstractNumId w:val="6"/>
+  </w:num>
+  <w:num w:numId="8">
+    <w:abstractNumId w:val="8"/>
+  </w:num>
+  <w:num w:numId="9">
+    <w:abstractNumId w:val="9"/>
+  </w:num>
+  <w:num w:numId="10">
     <w:abstractNumId w:val="0"/>
   </w:num>
 </w:numbering>
@@ -1655,6 +2767,30 @@
       <w:color w:val="4F81BD" w:themeColor="accent1"/>
     </w:rPr>
   </w:style>
+  <w:style w:type="paragraph" w:styleId="Heading4">
+    <w:name w:val="heading 4"/>
+    <w:basedOn w:val="Normal"/>
+    <w:next w:val="Normal"/>
+    <w:link w:val="Heading4Char"/>
+    <w:uiPriority w:val="9"/>
+    <w:unhideWhenUsed/>
+    <w:qFormat/>
+    <w:rsid w:val="008B0BE7"/>
+    <w:pPr>
+      <w:keepNext/>
+      <w:keepLines/>
+      <w:spacing w:before="200" w:after="0"/>
+      <w:outlineLvl w:val="3"/>
+    </w:pPr>
+    <w:rPr>
+      <w:rFonts w:asciiTheme="majorHAnsi" w:eastAsiaTheme="majorEastAsia" w:hAnsiTheme="majorHAnsi" w:cstheme="majorBidi"/>
+      <w:b/>
+      <w:bCs/>
+      <w:i/>
+      <w:iCs/>
+      <w:color w:val="4F81BD" w:themeColor="accent1"/>
+    </w:rPr>
+  </w:style>
   <w:style w:type="character" w:default="1" w:styleId="DefaultParagraphFont">
     <w:name w:val="Default Paragraph Font"/>
     <w:uiPriority w:val="1"/>
@@ -1761,6 +2897,21 @@
       <w:ind w:left="720"/>
       <w:contextualSpacing/>
     </w:pPr>
+  </w:style>
+  <w:style w:type="character" w:customStyle="1" w:styleId="Heading4Char">
+    <w:name w:val="Heading 4 Char"/>
+    <w:basedOn w:val="DefaultParagraphFont"/>
+    <w:link w:val="Heading4"/>
+    <w:uiPriority w:val="9"/>
+    <w:rsid w:val="008B0BE7"/>
+    <w:rPr>
+      <w:rFonts w:asciiTheme="majorHAnsi" w:eastAsiaTheme="majorEastAsia" w:hAnsiTheme="majorHAnsi" w:cstheme="majorBidi"/>
+      <w:b/>
+      <w:bCs/>
+      <w:i/>
+      <w:iCs/>
+      <w:color w:val="4F81BD" w:themeColor="accent1"/>
+    </w:rPr>
   </w:style>
 </w:styles>
 </file>
@@ -1994,6 +3145,30 @@
       <w:color w:val="4F81BD" w:themeColor="accent1"/>
     </w:rPr>
   </w:style>
+  <w:style w:type="paragraph" w:styleId="Heading4">
+    <w:name w:val="heading 4"/>
+    <w:basedOn w:val="Normal"/>
+    <w:next w:val="Normal"/>
+    <w:link w:val="Heading4Char"/>
+    <w:uiPriority w:val="9"/>
+    <w:unhideWhenUsed/>
+    <w:qFormat/>
+    <w:rsid w:val="008B0BE7"/>
+    <w:pPr>
+      <w:keepNext/>
+      <w:keepLines/>
+      <w:spacing w:before="200" w:after="0"/>
+      <w:outlineLvl w:val="3"/>
+    </w:pPr>
+    <w:rPr>
+      <w:rFonts w:asciiTheme="majorHAnsi" w:eastAsiaTheme="majorEastAsia" w:hAnsiTheme="majorHAnsi" w:cstheme="majorBidi"/>
+      <w:b/>
+      <w:bCs/>
+      <w:i/>
+      <w:iCs/>
+      <w:color w:val="4F81BD" w:themeColor="accent1"/>
+    </w:rPr>
+  </w:style>
   <w:style w:type="character" w:default="1" w:styleId="DefaultParagraphFont">
     <w:name w:val="Default Paragraph Font"/>
     <w:uiPriority w:val="1"/>
@@ -2100,6 +3275,21 @@
       <w:ind w:left="720"/>
       <w:contextualSpacing/>
     </w:pPr>
+  </w:style>
+  <w:style w:type="character" w:customStyle="1" w:styleId="Heading4Char">
+    <w:name w:val="Heading 4 Char"/>
+    <w:basedOn w:val="DefaultParagraphFont"/>
+    <w:link w:val="Heading4"/>
+    <w:uiPriority w:val="9"/>
+    <w:rsid w:val="008B0BE7"/>
+    <w:rPr>
+      <w:rFonts w:asciiTheme="majorHAnsi" w:eastAsiaTheme="majorEastAsia" w:hAnsiTheme="majorHAnsi" w:cstheme="majorBidi"/>
+      <w:b/>
+      <w:bCs/>
+      <w:i/>
+      <w:iCs/>
+      <w:color w:val="4F81BD" w:themeColor="accent1"/>
+    </w:rPr>
   </w:style>
 </w:styles>
 </file>

</xml_diff>

<commit_message>
Job:187. Relaxed requirements for associating and displaying a Note.
</commit_message>
<xml_diff>
--- a/doc-internal/requirements/SRS-DescriptionNote.docx
+++ b/doc-internal/requirements/SRS-DescriptionNote.docx
@@ -170,7 +170,6 @@
         <w:pStyle w:val="Heading1"/>
       </w:pPr>
       <w:r>
-        <w:lastRenderedPageBreak/>
         <w:t>Use Cases</w:t>
       </w:r>
     </w:p>
@@ -442,10 +441,7 @@
         </w:numPr>
       </w:pPr>
       <w:r>
-        <w:t>User employs automatic navigation from content attribute list to the content attribute</w:t>
-      </w:r>
-      <w:r>
-        <w:t>.</w:t>
+        <w:t>User employs automatic navigation from content attribute list to the content attribute.</w:t>
       </w:r>
     </w:p>
     <w:p>
@@ -505,7 +501,6 @@
         </w:numPr>
       </w:pPr>
       <w:r>
-        <w:lastRenderedPageBreak/>
         <w:t>User modifies the model elements in question to address the review comment.</w:t>
       </w:r>
     </w:p>
@@ -521,10 +516,7 @@
         <w:t>User deletes the review comment.</w:t>
       </w:r>
     </w:p>
-    <w:p>
-      <w:bookmarkStart w:id="0" w:name="_GoBack"/>
-      <w:bookmarkEnd w:id="0"/>
-    </w:p>
+    <w:p/>
     <w:p>
       <w:pPr>
         <w:pStyle w:val="Heading1"/>
@@ -1183,7 +1175,6 @@
         <w:pStyle w:val="Heading1"/>
       </w:pPr>
       <w:r>
-        <w:lastRenderedPageBreak/>
         <w:t xml:space="preserve">Note </w:t>
       </w:r>
       <w:r>
@@ -1261,10 +1252,7 @@
           </w:tcPr>
           <w:p>
             <w:r>
-              <w:t xml:space="preserve">A note must be </w:t>
-            </w:r>
-            <w:r>
-              <w:t>created as part of a diagram.</w:t>
+              <w:t>Deprecated.</w:t>
             </w:r>
           </w:p>
         </w:tc>
@@ -1301,7 +1289,7 @@
               <w:t xml:space="preserve"> in a content display</w:t>
             </w:r>
             <w:r>
-              <w:t xml:space="preserve"> on only one diagram.</w:t>
+              <w:t>.</w:t>
             </w:r>
           </w:p>
         </w:tc>
@@ -1335,7 +1323,10 @@
               <w:t xml:space="preserve"> may be associated wi</w:t>
             </w:r>
             <w:r>
-              <w:t>th any number of model elements residing on a single diagram.</w:t>
+              <w:t>th any number of model elemen</w:t>
+            </w:r>
+            <w:r>
+              <w:t>ts.</w:t>
             </w:r>
           </w:p>
         </w:tc>

</xml_diff>

<commit_message>
Job:187.  Separated storage of size and location data from ability to size and locate pop-up and editor windows.  Clarified requirements for listing content attributes and providing navigation from the list to the editors for the associated model elements.  Added new requirements for saving and canceling edits made with on-canvas editor.  Added thoughts on potential implementations for content attribute list.
</commit_message>
<xml_diff>
--- a/doc-internal/requirements/SRS-DescriptionNote.docx
+++ b/doc-internal/requirements/SRS-DescriptionNote.docx
@@ -170,6 +170,7 @@
         <w:pStyle w:val="Heading1"/>
       </w:pPr>
       <w:r>
+        <w:lastRenderedPageBreak/>
         <w:t>Use Cases</w:t>
       </w:r>
     </w:p>
@@ -501,6 +502,7 @@
         </w:numPr>
       </w:pPr>
       <w:r>
+        <w:lastRenderedPageBreak/>
         <w:t>User modifies the model elements in question to address the review comment.</w:t>
       </w:r>
     </w:p>
@@ -692,7 +694,10 @@
           </w:tcPr>
           <w:p>
             <w:r>
-              <w:t>A content display may be resized.  The sizing information is stored with the model data.</w:t>
+              <w:t>A c</w:t>
+            </w:r>
+            <w:r>
+              <w:t xml:space="preserve">ontent display may be resized. </w:t>
             </w:r>
           </w:p>
         </w:tc>
@@ -720,7 +725,7 @@
               <w:t xml:space="preserve">A content display may be relocated </w:t>
             </w:r>
             <w:r>
-              <w:t>on the canvas.  The location information is stored with the model data.</w:t>
+              <w:t xml:space="preserve">on the canvas. </w:t>
             </w:r>
           </w:p>
         </w:tc>
@@ -745,15 +750,19 @@
           </w:tcPr>
           <w:p>
             <w:r>
-              <w:t xml:space="preserve">The content editor may be opened conveniently and intuitively from the canvas.  Perhaps </w:t>
-            </w:r>
-            <w:proofErr w:type="gramStart"/>
-            <w:r>
-              <w:t>a double-click</w:t>
-            </w:r>
-            <w:proofErr w:type="gramEnd"/>
-            <w:r>
-              <w:t xml:space="preserve"> on the content display opens the editor.  </w:t>
+              <w:t xml:space="preserve">The </w:t>
+            </w:r>
+            <w:r>
+              <w:t xml:space="preserve">(existing) </w:t>
+            </w:r>
+            <w:r>
+              <w:t>content editor may be opened conveniently an</w:t>
+            </w:r>
+            <w:r>
+              <w:t>d intuitively from the canvas.</w:t>
+            </w:r>
+            <w:r>
+              <w:t xml:space="preserve">  </w:t>
             </w:r>
           </w:p>
         </w:tc>
@@ -943,10 +952,13 @@
           </w:tcPr>
           <w:p>
             <w:r>
-              <w:t>Content may</w:t>
-            </w:r>
-            <w:r>
-              <w:t xml:space="preserve"> be edited directly within the associated content display on the canvas.</w:t>
+              <w:t>A (new) on-canvas</w:t>
+            </w:r>
+            <w:r>
+              <w:t xml:space="preserve"> content</w:t>
+            </w:r>
+            <w:r>
+              <w:t xml:space="preserve"> editor may be opened conveniently and intuitively.</w:t>
             </w:r>
           </w:p>
         </w:tc>
@@ -971,13 +983,7 @@
           </w:tcPr>
           <w:p>
             <w:r>
-              <w:t>A list of all content attributes is provided in a view similar to that of the Eclipse Problems view, enabling automatic navigation from any item on the list</w:t>
-            </w:r>
-            <w:r>
-              <w:t xml:space="preserve"> to</w:t>
-            </w:r>
-            <w:r>
-              <w:t xml:space="preserve"> the associated content attribute.</w:t>
+              <w:t>A list of all content attributes can be displayed.</w:t>
             </w:r>
           </w:p>
         </w:tc>
@@ -1002,7 +1008,150 @@
           </w:tcPr>
           <w:p>
             <w:r>
-              <w:t>The view described in C-14 may be filtered by layer.</w:t>
+              <w:t xml:space="preserve">The </w:t>
+            </w:r>
+            <w:r>
+              <w:t>content attribute list</w:t>
+            </w:r>
+            <w:r>
+              <w:t xml:space="preserve"> may be filtered by layer.</w:t>
+            </w:r>
+          </w:p>
+        </w:tc>
+      </w:tr>
+      <w:tr>
+        <w:trPr>
+          <w:cantSplit/>
+        </w:trPr>
+        <w:tc>
+          <w:tcPr>
+            <w:tcW w:w="918" w:type="dxa"/>
+          </w:tcPr>
+          <w:p>
+            <w:r>
+              <w:t>C-16</w:t>
+            </w:r>
+          </w:p>
+        </w:tc>
+        <w:tc>
+          <w:tcPr>
+            <w:tcW w:w="8658" w:type="dxa"/>
+          </w:tcPr>
+          <w:p>
+            <w:r>
+              <w:t xml:space="preserve">Simple navigation from </w:t>
+            </w:r>
+            <w:r>
+              <w:t>an entry</w:t>
+            </w:r>
+            <w:r>
+              <w:t xml:space="preserve"> in </w:t>
+            </w:r>
+            <w:r>
+              <w:t>the content attribute list</w:t>
+            </w:r>
+            <w:r>
+              <w:t xml:space="preserve"> to the editor(s) for the associated model element(s) is provided.</w:t>
+            </w:r>
+          </w:p>
+        </w:tc>
+      </w:tr>
+      <w:tr>
+        <w:trPr>
+          <w:cantSplit/>
+        </w:trPr>
+        <w:tc>
+          <w:tcPr>
+            <w:tcW w:w="918" w:type="dxa"/>
+          </w:tcPr>
+          <w:p>
+            <w:r>
+              <w:t>C-17</w:t>
+            </w:r>
+          </w:p>
+        </w:tc>
+        <w:tc>
+          <w:tcPr>
+            <w:tcW w:w="8658" w:type="dxa"/>
+          </w:tcPr>
+          <w:p>
+            <w:r>
+              <w:t>Size and location information for each content display is stored and committed to the repository similarly to existing graphical data.</w:t>
+            </w:r>
+          </w:p>
+        </w:tc>
+      </w:tr>
+      <w:tr>
+        <w:trPr>
+          <w:cantSplit/>
+        </w:trPr>
+        <w:tc>
+          <w:tcPr>
+            <w:tcW w:w="918" w:type="dxa"/>
+          </w:tcPr>
+          <w:p>
+            <w:r>
+              <w:t>C-18</w:t>
+            </w:r>
+          </w:p>
+        </w:tc>
+        <w:tc>
+          <w:tcPr>
+            <w:tcW w:w="8658" w:type="dxa"/>
+          </w:tcPr>
+          <w:p>
+            <w:r>
+              <w:t>Once open, the on-canvas content editor must be deliberately dismissed.</w:t>
+            </w:r>
+          </w:p>
+        </w:tc>
+      </w:tr>
+      <w:tr>
+        <w:trPr>
+          <w:cantSplit/>
+        </w:trPr>
+        <w:tc>
+          <w:tcPr>
+            <w:tcW w:w="918" w:type="dxa"/>
+          </w:tcPr>
+          <w:p>
+            <w:r>
+              <w:t>C-19</w:t>
+            </w:r>
+          </w:p>
+        </w:tc>
+        <w:tc>
+          <w:tcPr>
+            <w:tcW w:w="8658" w:type="dxa"/>
+          </w:tcPr>
+          <w:p>
+            <w:r>
+              <w:t>Changes made within the on-canvas content editor may be saved.</w:t>
+            </w:r>
+          </w:p>
+        </w:tc>
+      </w:tr>
+      <w:tr>
+        <w:trPr>
+          <w:cantSplit/>
+        </w:trPr>
+        <w:tc>
+          <w:tcPr>
+            <w:tcW w:w="918" w:type="dxa"/>
+          </w:tcPr>
+          <w:p>
+            <w:r>
+              <w:t>C-20</w:t>
+            </w:r>
+          </w:p>
+        </w:tc>
+        <w:tc>
+          <w:tcPr>
+            <w:tcW w:w="8658" w:type="dxa"/>
+          </w:tcPr>
+          <w:p>
+            <w:r>
+              <w:t>Changes made within the on-canvas content editor may be discarded.</w:t>
             </w:r>
           </w:p>
         </w:tc>
@@ -1120,6 +1269,7 @@
           </w:tcPr>
           <w:p>
             <w:r>
+              <w:lastRenderedPageBreak/>
               <w:t>D-2</w:t>
             </w:r>
           </w:p>
@@ -1566,7 +1716,75 @@
         </w:tc>
       </w:tr>
     </w:tbl>
-    <w:p/>
+    <w:p>
+      <w:pPr>
+        <w:pStyle w:val="Heading1"/>
+      </w:pPr>
+      <w:bookmarkStart w:id="0" w:name="_GoBack"/>
+      <w:bookmarkEnd w:id="0"/>
+      <w:r>
+        <w:t>Implementation Thoughts</w:t>
+      </w:r>
+    </w:p>
+    <w:p>
+      <w:pPr>
+        <w:pStyle w:val="Heading2"/>
+      </w:pPr>
+      <w:r>
+        <w:t>Content Attribute List (C-14, 15, 16)</w:t>
+      </w:r>
+    </w:p>
+    <w:p>
+      <w:r>
+        <w:t xml:space="preserve">It’s important for reviewers to have an easy way of determining when they have handled all open review comments, having either accepted or rejected each one.  It’s also important for a developer to have a simple way of determining when he has </w:t>
+      </w:r>
+      <w:r>
+        <w:t>addressed all</w:t>
+      </w:r>
+      <w:r>
+        <w:t xml:space="preserve"> review comments attached to model elements he owns.</w:t>
+      </w:r>
+    </w:p>
+    <w:p>
+      <w:r>
+        <w:t xml:space="preserve">Two approaches </w:t>
+      </w:r>
+      <w:r>
+        <w:t>have been considered thus far, one</w:t>
+      </w:r>
+      <w:r>
+        <w:t xml:space="preserve"> based on the Problems view</w:t>
+      </w:r>
+      <w:r>
+        <w:t xml:space="preserve"> and another based on search results.  </w:t>
+      </w:r>
+    </w:p>
+    <w:p>
+      <w:r>
+        <w:t>The first is attractive because it can be sorted by path, allowing users to see all the content attributes associated with a particular model element, grouped together in one area of the list.</w:t>
+      </w:r>
+    </w:p>
+    <w:p>
+      <w:r>
+        <w:t xml:space="preserve">Using the </w:t>
+      </w:r>
+      <w:proofErr w:type="spellStart"/>
+      <w:r>
+        <w:t>xtUML</w:t>
+      </w:r>
+      <w:proofErr w:type="spellEnd"/>
+      <w:r>
+        <w:t xml:space="preserve"> search facility for this purpose would likely require an extension of the facility to allow searches for instances of meta-model classes.  This approach would also likely require the ability to search using complex criteria such as “find all instances of Note assigned to &lt;</w:t>
+      </w:r>
+      <w:proofErr w:type="spellStart"/>
+      <w:r>
+        <w:t>someLayer</w:t>
+      </w:r>
+      <w:proofErr w:type="spellEnd"/>
+      <w:r>
+        <w:t>&gt; and attached to &lt;meta-model instance&gt;.”  For example, this would allow reviewers to find all open review comments attached to a particular use case.</w:t>
+      </w:r>
+    </w:p>
     <w:sectPr>
       <w:pgSz w:w="12240" w:h="15840"/>
       <w:pgMar w:top="1440" w:right="1440" w:bottom="1440" w:left="1440" w:header="720" w:footer="720" w:gutter="0"/>

</xml_diff>

<commit_message>
Job:187. Split review facility use cases out of SRS-DescriptionNote and put them into ReviewFacility.  Expanded use case coverage and provided example mocked up screen shots in ReviewFacility.
</commit_message>
<xml_diff>
--- a/doc-internal/requirements/SRS-DescriptionNote.docx
+++ b/doc-internal/requirements/SRS-DescriptionNote.docx
@@ -171,359 +171,6 @@
       </w:pPr>
       <w:r>
         <w:lastRenderedPageBreak/>
-        <w:t>Use Cases</w:t>
-      </w:r>
-    </w:p>
-    <w:p>
-      <w:r>
-        <w:t xml:space="preserve">This use cases specifications below are provided to illustrate the intended </w:t>
-      </w:r>
-      <w:proofErr w:type="gramStart"/>
-      <w:r>
-        <w:t>use  of</w:t>
-      </w:r>
-      <w:proofErr w:type="gramEnd"/>
-      <w:r>
-        <w:t xml:space="preserve"> some of the less obvious capabilities.  This is not an exhaustive list of the use cases envisioned for the specified capabilities.</w:t>
-      </w:r>
-    </w:p>
-    <w:p>
-      <w:pPr>
-        <w:pStyle w:val="Heading3"/>
-      </w:pPr>
-      <w:r>
-        <w:t>UC01 – Address review comments</w:t>
-      </w:r>
-    </w:p>
-    <w:p>
-      <w:pPr>
-        <w:pStyle w:val="Heading4"/>
-      </w:pPr>
-      <w:r>
-        <w:t>Pre-conditions</w:t>
-      </w:r>
-    </w:p>
-    <w:p>
-      <w:pPr>
-        <w:pStyle w:val="ListParagraph"/>
-        <w:numPr>
-          <w:ilvl w:val="0"/>
-          <w:numId w:val="5"/>
-        </w:numPr>
-      </w:pPr>
-      <w:r>
-        <w:t>A number of review comments, each one entered as a UML Note and associated with a layer named “</w:t>
-      </w:r>
-      <w:proofErr w:type="spellStart"/>
-      <w:r>
-        <w:t>ReviewComments</w:t>
-      </w:r>
-      <w:proofErr w:type="spellEnd"/>
-      <w:r>
-        <w:t>”, exist.</w:t>
-      </w:r>
-    </w:p>
-    <w:p>
-      <w:pPr>
-        <w:pStyle w:val="Heading4"/>
-      </w:pPr>
-      <w:r>
-        <w:t>Post-condi</w:t>
-      </w:r>
-      <w:r>
-        <w:t>tions</w:t>
-      </w:r>
-    </w:p>
-    <w:p>
-      <w:pPr>
-        <w:pStyle w:val="ListParagraph"/>
-        <w:numPr>
-          <w:ilvl w:val="0"/>
-          <w:numId w:val="6"/>
-        </w:numPr>
-      </w:pPr>
-      <w:r>
-        <w:t>Review comments have been addressed by modifying the models as necessary.</w:t>
-      </w:r>
-    </w:p>
-    <w:p>
-      <w:pPr>
-        <w:pStyle w:val="ListParagraph"/>
-        <w:numPr>
-          <w:ilvl w:val="0"/>
-          <w:numId w:val="6"/>
-        </w:numPr>
-      </w:pPr>
-      <w:r>
-        <w:t>All review comments that have been addressed have been deleted, leaving only those that must be addressed remaining.</w:t>
-      </w:r>
-    </w:p>
-    <w:p>
-      <w:pPr>
-        <w:pStyle w:val="Heading4"/>
-      </w:pPr>
-      <w:r>
-        <w:t>Scenario</w:t>
-      </w:r>
-    </w:p>
-    <w:p>
-      <w:pPr>
-        <w:pStyle w:val="ListParagraph"/>
-        <w:numPr>
-          <w:ilvl w:val="0"/>
-          <w:numId w:val="4"/>
-        </w:numPr>
-      </w:pPr>
-      <w:r>
-        <w:t>User displays the content attribute list.</w:t>
-      </w:r>
-    </w:p>
-    <w:p>
-      <w:pPr>
-        <w:pStyle w:val="ListParagraph"/>
-        <w:numPr>
-          <w:ilvl w:val="0"/>
-          <w:numId w:val="4"/>
-        </w:numPr>
-      </w:pPr>
-      <w:r>
-        <w:t xml:space="preserve">User filters </w:t>
-      </w:r>
-      <w:r>
-        <w:t xml:space="preserve">the </w:t>
-      </w:r>
-      <w:r>
-        <w:t xml:space="preserve">content attribute list to include only those attached to the </w:t>
-      </w:r>
-      <w:proofErr w:type="spellStart"/>
-      <w:r>
-        <w:t>ReivewComments</w:t>
-      </w:r>
-      <w:proofErr w:type="spellEnd"/>
-      <w:r>
-        <w:t xml:space="preserve"> layer.</w:t>
-      </w:r>
-    </w:p>
-    <w:p>
-      <w:pPr>
-        <w:pStyle w:val="ListParagraph"/>
-        <w:numPr>
-          <w:ilvl w:val="0"/>
-          <w:numId w:val="4"/>
-        </w:numPr>
-      </w:pPr>
-      <w:r>
-        <w:t>For each review comment in the list,</w:t>
-      </w:r>
-    </w:p>
-    <w:p>
-      <w:pPr>
-        <w:pStyle w:val="ListParagraph"/>
-        <w:numPr>
-          <w:ilvl w:val="1"/>
-          <w:numId w:val="4"/>
-        </w:numPr>
-      </w:pPr>
-      <w:r>
-        <w:t>User employs automatic navigation from content attribute list to the content attribute</w:t>
-      </w:r>
-    </w:p>
-    <w:p>
-      <w:pPr>
-        <w:pStyle w:val="ListParagraph"/>
-        <w:numPr>
-          <w:ilvl w:val="1"/>
-          <w:numId w:val="4"/>
-        </w:numPr>
-      </w:pPr>
-      <w:r>
-        <w:t>Editor displays the content attribute along with the model element(s) associated with the content attribute.</w:t>
-      </w:r>
-    </w:p>
-    <w:p>
-      <w:pPr>
-        <w:pStyle w:val="ListParagraph"/>
-        <w:numPr>
-          <w:ilvl w:val="1"/>
-          <w:numId w:val="4"/>
-        </w:numPr>
-      </w:pPr>
-      <w:r>
-        <w:t>User modifies the model elements in question to address the review comment.</w:t>
-      </w:r>
-    </w:p>
-    <w:p>
-      <w:pPr>
-        <w:pStyle w:val="ListParagraph"/>
-        <w:numPr>
-          <w:ilvl w:val="1"/>
-          <w:numId w:val="4"/>
-        </w:numPr>
-      </w:pPr>
-      <w:r>
-        <w:t>User deletes the review comment.</w:t>
-      </w:r>
-    </w:p>
-    <w:p>
-      <w:pPr>
-        <w:pStyle w:val="Heading3"/>
-      </w:pPr>
-      <w:r>
-        <w:t>UC02 – Clarify a review comment</w:t>
-      </w:r>
-    </w:p>
-    <w:p>
-      <w:pPr>
-        <w:pStyle w:val="Heading4"/>
-      </w:pPr>
-      <w:r>
-        <w:t>Pre-conditions</w:t>
-      </w:r>
-    </w:p>
-    <w:p>
-      <w:pPr>
-        <w:pStyle w:val="ListParagraph"/>
-        <w:numPr>
-          <w:ilvl w:val="0"/>
-          <w:numId w:val="7"/>
-        </w:numPr>
-      </w:pPr>
-      <w:r>
-        <w:t>A number of review comments, each one entered as a UML Note and associated with a layer named “</w:t>
-      </w:r>
-      <w:proofErr w:type="spellStart"/>
-      <w:r>
-        <w:t>ReviewComments</w:t>
-      </w:r>
-      <w:proofErr w:type="spellEnd"/>
-      <w:r>
-        <w:t>”, exist.</w:t>
-      </w:r>
-    </w:p>
-    <w:p>
-      <w:pPr>
-        <w:pStyle w:val="Heading4"/>
-      </w:pPr>
-      <w:r>
-        <w:t>Post-conditions</w:t>
-      </w:r>
-    </w:p>
-    <w:p>
-      <w:pPr>
-        <w:pStyle w:val="ListParagraph"/>
-        <w:numPr>
-          <w:ilvl w:val="0"/>
-          <w:numId w:val="8"/>
-        </w:numPr>
-      </w:pPr>
-      <w:r>
-        <w:t>Review comment has been clarified, allowing user to modify models to address it.</w:t>
-      </w:r>
-    </w:p>
-    <w:p>
-      <w:pPr>
-        <w:pStyle w:val="Heading4"/>
-      </w:pPr>
-      <w:r>
-        <w:t>Scenario</w:t>
-      </w:r>
-    </w:p>
-    <w:p>
-      <w:r>
-        <w:t>Duplicate steps 1 and 2 from UC01.</w:t>
-      </w:r>
-    </w:p>
-    <w:p>
-      <w:pPr>
-        <w:pStyle w:val="ListParagraph"/>
-        <w:numPr>
-          <w:ilvl w:val="0"/>
-          <w:numId w:val="10"/>
-        </w:numPr>
-      </w:pPr>
-      <w:r>
-        <w:t>User employs automatic navigation from content attribute list to the content attribute.</w:t>
-      </w:r>
-    </w:p>
-    <w:p>
-      <w:pPr>
-        <w:pStyle w:val="ListParagraph"/>
-        <w:numPr>
-          <w:ilvl w:val="0"/>
-          <w:numId w:val="10"/>
-        </w:numPr>
-      </w:pPr>
-      <w:r>
-        <w:t>Editor displays the content attribute along with the model element(s) associated with the content attribute.</w:t>
-      </w:r>
-    </w:p>
-    <w:p>
-      <w:pPr>
-        <w:pStyle w:val="ListParagraph"/>
-        <w:numPr>
-          <w:ilvl w:val="0"/>
-          <w:numId w:val="10"/>
-        </w:numPr>
-      </w:pPr>
-      <w:r>
-        <w:t>User determines that this review comment requires clarification before it can be addressed.</w:t>
-      </w:r>
-    </w:p>
-    <w:p>
-      <w:pPr>
-        <w:pStyle w:val="ListParagraph"/>
-        <w:numPr>
-          <w:ilvl w:val="0"/>
-          <w:numId w:val="10"/>
-        </w:numPr>
-      </w:pPr>
-      <w:r>
-        <w:t>User notices the identity of the author as displayed on the note.</w:t>
-      </w:r>
-    </w:p>
-    <w:p>
-      <w:pPr>
-        <w:pStyle w:val="ListParagraph"/>
-        <w:numPr>
-          <w:ilvl w:val="0"/>
-          <w:numId w:val="10"/>
-        </w:numPr>
-      </w:pPr>
-      <w:r>
-        <w:t>User contacts author of the note who clarifies the review comment.</w:t>
-      </w:r>
-    </w:p>
-    <w:p>
-      <w:pPr>
-        <w:pStyle w:val="ListParagraph"/>
-        <w:numPr>
-          <w:ilvl w:val="0"/>
-          <w:numId w:val="10"/>
-        </w:numPr>
-      </w:pPr>
-      <w:r>
-        <w:lastRenderedPageBreak/>
-        <w:t>User modifies the model elements in question to address the review comment.</w:t>
-      </w:r>
-    </w:p>
-    <w:p>
-      <w:pPr>
-        <w:pStyle w:val="ListParagraph"/>
-        <w:numPr>
-          <w:ilvl w:val="0"/>
-          <w:numId w:val="10"/>
-        </w:numPr>
-      </w:pPr>
-      <w:r>
-        <w:t>User deletes the review comment.</w:t>
-      </w:r>
-    </w:p>
-    <w:p/>
-    <w:p>
-      <w:pPr>
-        <w:pStyle w:val="Heading1"/>
-      </w:pPr>
-      <w:r>
         <w:t>Common Requirements</w:t>
       </w:r>
     </w:p>
@@ -1269,7 +916,6 @@
           </w:tcPr>
           <w:p>
             <w:r>
-              <w:lastRenderedPageBreak/>
               <w:t>D-2</w:t>
             </w:r>
           </w:p>
@@ -1325,6 +971,7 @@
         <w:pStyle w:val="Heading1"/>
       </w:pPr>
       <w:r>
+        <w:lastRenderedPageBreak/>
         <w:t xml:space="preserve">Note </w:t>
       </w:r>
       <w:r>
@@ -1351,6 +998,8 @@
           </w:tcPr>
           <w:p>
             <w:pPr>
+              <w:keepNext/>
+              <w:keepLines/>
               <w:rPr>
                 <w:b/>
               </w:rPr>
@@ -1369,6 +1018,8 @@
           </w:tcPr>
           <w:p>
             <w:pPr>
+              <w:keepNext/>
+              <w:keepLines/>
               <w:rPr>
                 <w:b/>
               </w:rPr>
@@ -1391,6 +1042,10 @@
             <w:tcW w:w="918" w:type="dxa"/>
           </w:tcPr>
           <w:p>
+            <w:pPr>
+              <w:keepNext/>
+              <w:keepLines/>
+            </w:pPr>
             <w:r>
               <w:t>N-1</w:t>
             </w:r>
@@ -1401,6 +1056,10 @@
             <w:tcW w:w="8658" w:type="dxa"/>
           </w:tcPr>
           <w:p>
+            <w:pPr>
+              <w:keepNext/>
+              <w:keepLines/>
+            </w:pPr>
             <w:r>
               <w:t>Deprecated.</w:t>
             </w:r>
@@ -1416,6 +1075,10 @@
             <w:tcW w:w="918" w:type="dxa"/>
           </w:tcPr>
           <w:p>
+            <w:pPr>
+              <w:keepNext/>
+              <w:keepLines/>
+            </w:pPr>
             <w:r>
               <w:t>N-2</w:t>
             </w:r>
@@ -1426,6 +1089,10 @@
             <w:tcW w:w="8658" w:type="dxa"/>
           </w:tcPr>
           <w:p>
+            <w:pPr>
+              <w:keepNext/>
+              <w:keepLines/>
+            </w:pPr>
             <w:r>
               <w:t>A note</w:t>
             </w:r>
@@ -1453,6 +1120,10 @@
             <w:tcW w:w="918" w:type="dxa"/>
           </w:tcPr>
           <w:p>
+            <w:pPr>
+              <w:keepNext/>
+              <w:keepLines/>
+            </w:pPr>
             <w:r>
               <w:t>N-3</w:t>
             </w:r>
@@ -1463,6 +1134,10 @@
             <w:tcW w:w="8658" w:type="dxa"/>
           </w:tcPr>
           <w:p>
+            <w:pPr>
+              <w:keepNext/>
+              <w:keepLines/>
+            </w:pPr>
             <w:r>
               <w:t>A</w:t>
             </w:r>
@@ -1490,6 +1165,10 @@
             <w:tcW w:w="918" w:type="dxa"/>
           </w:tcPr>
           <w:p>
+            <w:pPr>
+              <w:keepNext/>
+              <w:keepLines/>
+            </w:pPr>
             <w:r>
               <w:t>N-4</w:t>
             </w:r>
@@ -1500,6 +1179,10 @@
             <w:tcW w:w="8658" w:type="dxa"/>
           </w:tcPr>
           <w:p>
+            <w:pPr>
+              <w:keepNext/>
+              <w:keepLines/>
+            </w:pPr>
             <w:r>
               <w:t>A</w:t>
             </w:r>
@@ -1521,6 +1204,10 @@
             <w:tcW w:w="918" w:type="dxa"/>
           </w:tcPr>
           <w:p>
+            <w:pPr>
+              <w:keepNext/>
+              <w:keepLines/>
+            </w:pPr>
             <w:r>
               <w:t>N-5</w:t>
             </w:r>
@@ -1531,6 +1218,10 @@
             <w:tcW w:w="8658" w:type="dxa"/>
           </w:tcPr>
           <w:p>
+            <w:pPr>
+              <w:keepNext/>
+              <w:keepLines/>
+            </w:pPr>
             <w:r>
               <w:t xml:space="preserve">Each association between a note </w:t>
             </w:r>
@@ -1552,6 +1243,10 @@
             <w:tcW w:w="918" w:type="dxa"/>
           </w:tcPr>
           <w:p>
+            <w:pPr>
+              <w:keepNext/>
+              <w:keepLines/>
+            </w:pPr>
             <w:r>
               <w:t>N-6</w:t>
             </w:r>
@@ -1562,6 +1257,10 @@
             <w:tcW w:w="8658" w:type="dxa"/>
           </w:tcPr>
           <w:p>
+            <w:pPr>
+              <w:keepNext/>
+              <w:keepLines/>
+            </w:pPr>
             <w:r>
               <w:t xml:space="preserve">Each </w:t>
             </w:r>
@@ -1583,6 +1282,10 @@
             <w:tcW w:w="918" w:type="dxa"/>
           </w:tcPr>
           <w:p>
+            <w:pPr>
+              <w:keepNext/>
+              <w:keepLines/>
+            </w:pPr>
             <w:r>
               <w:t>N-7</w:t>
             </w:r>
@@ -1593,6 +1296,10 @@
             <w:tcW w:w="8658" w:type="dxa"/>
           </w:tcPr>
           <w:p>
+            <w:pPr>
+              <w:keepNext/>
+              <w:keepLines/>
+            </w:pPr>
             <w:r>
               <w:t xml:space="preserve">A </w:t>
             </w:r>
@@ -1662,6 +1369,10 @@
             <w:tcW w:w="918" w:type="dxa"/>
           </w:tcPr>
           <w:p>
+            <w:pPr>
+              <w:keepNext/>
+              <w:keepLines/>
+            </w:pPr>
             <w:r>
               <w:t>N-8</w:t>
             </w:r>
@@ -1672,6 +1383,10 @@
             <w:tcW w:w="8658" w:type="dxa"/>
           </w:tcPr>
           <w:p>
+            <w:pPr>
+              <w:keepNext/>
+              <w:keepLines/>
+            </w:pPr>
             <w:r>
               <w:t>The identity of the user who create</w:t>
             </w:r>
@@ -1720,69 +1435,147 @@
       <w:pPr>
         <w:pStyle w:val="Heading1"/>
       </w:pPr>
+      <w:r>
+        <w:t>Implementation Thoughts</w:t>
+      </w:r>
+    </w:p>
+    <w:p>
+      <w:pPr>
+        <w:pStyle w:val="Heading2"/>
+      </w:pPr>
+      <w:r>
+        <w:t>Content Attribute List (C-14, 15, 16)</w:t>
+      </w:r>
+    </w:p>
+    <w:p>
+      <w:r>
+        <w:t>Some customers will choose to use UML Notes to capture review comments.  I</w:t>
+      </w:r>
+      <w:r>
+        <w:t xml:space="preserve">t’s important for reviewers to have an easy way of determining when they have handled all open review comments, having either accepted or rejected each one.  It’s also important for a developer to have a simple way of determining when he has </w:t>
+      </w:r>
+      <w:r>
+        <w:t>addressed all</w:t>
+      </w:r>
+      <w:r>
+        <w:t xml:space="preserve"> review comments attached to model elements he owns.</w:t>
+      </w:r>
+      <w:r>
+        <w:t xml:space="preserve">  Both of these actions should not require the user manually to search the entire model looking for review comments.</w:t>
+      </w:r>
+    </w:p>
+    <w:p>
+      <w:r>
+        <w:t>Three</w:t>
+      </w:r>
+      <w:r>
+        <w:t xml:space="preserve"> approaches </w:t>
+      </w:r>
+      <w:r>
+        <w:t>for implementing the content attribute list under consideration are:</w:t>
+      </w:r>
+    </w:p>
+    <w:p>
+      <w:pPr>
+        <w:pStyle w:val="ListParagraph"/>
+        <w:numPr>
+          <w:ilvl w:val="0"/>
+          <w:numId w:val="17"/>
+        </w:numPr>
+      </w:pPr>
+      <w:r>
+        <w:t>A view, similar to the Problems view provided by Eclipse.</w:t>
+      </w:r>
+    </w:p>
+    <w:p>
+      <w:pPr>
+        <w:pStyle w:val="ListParagraph"/>
+        <w:numPr>
+          <w:ilvl w:val="0"/>
+          <w:numId w:val="17"/>
+        </w:numPr>
+      </w:pPr>
+      <w:r>
+        <w:t>A search results list.</w:t>
+      </w:r>
+    </w:p>
+    <w:p>
+      <w:pPr>
+        <w:pStyle w:val="ListParagraph"/>
+        <w:numPr>
+          <w:ilvl w:val="0"/>
+          <w:numId w:val="17"/>
+        </w:numPr>
+      </w:pPr>
+      <w:r>
+        <w:t xml:space="preserve">An external review facility such as </w:t>
+      </w:r>
+      <w:proofErr w:type="spellStart"/>
+      <w:r>
+        <w:t>gerrit</w:t>
+      </w:r>
+      <w:proofErr w:type="spellEnd"/>
+      <w:r>
+        <w:t>.</w:t>
+      </w:r>
+    </w:p>
+    <w:p>
+      <w:r>
+        <w:t>The first is attractive because it can be sorted by path, allowing users to see all the content attributes associated with a particular model element, grouped together in one area of the list.</w:t>
+      </w:r>
+    </w:p>
+    <w:p>
+      <w:r>
+        <w:t xml:space="preserve">Using the </w:t>
+      </w:r>
+      <w:proofErr w:type="spellStart"/>
+      <w:r>
+        <w:t>xtUML</w:t>
+      </w:r>
+      <w:proofErr w:type="spellEnd"/>
+      <w:r>
+        <w:t xml:space="preserve"> search facility for this purpose would likely require an extension of the facility to allow searches for instances of meta-model classes.  This approach would also likely require the ability to search using complex criteria such as “find all instances of Note assigned to &lt;</w:t>
+      </w:r>
+      <w:proofErr w:type="spellStart"/>
+      <w:r>
+        <w:t>someLayer</w:t>
+      </w:r>
+      <w:proofErr w:type="spellEnd"/>
+      <w:r>
+        <w:t>&gt; and attached to &lt;meta-model instance&gt;.”  For example, this would allow reviewers to find all open review comments attached to a particular use case.</w:t>
+      </w:r>
+      <w:r>
+        <w:t xml:space="preserve">  Alternatively, a convention for keywords in the content of review comments could be established to facilitate searching:  </w:t>
+      </w:r>
+    </w:p>
+    <w:p>
+      <w:pPr>
+        <w:pStyle w:val="ListParagraph"/>
+        <w:numPr>
+          <w:ilvl w:val="0"/>
+          <w:numId w:val="19"/>
+        </w:numPr>
+      </w:pPr>
+      <w:r>
+        <w:t>“Review Comment:  [</w:t>
+      </w:r>
+      <w:proofErr w:type="spellStart"/>
+      <w:r>
+        <w:t>Open|Accepted|Rejected|Closed</w:t>
+      </w:r>
+      <w:proofErr w:type="spellEnd"/>
+      <w:r>
+        <w:t>]”</w:t>
+      </w:r>
       <w:bookmarkStart w:id="0" w:name="_GoBack"/>
       <w:bookmarkEnd w:id="0"/>
-      <w:r>
-        <w:t>Implementation Thoughts</w:t>
-      </w:r>
     </w:p>
     <w:p>
-      <w:pPr>
-        <w:pStyle w:val="Heading2"/>
-      </w:pPr>
-      <w:r>
-        <w:t>Content Attribute List (C-14, 15, 16)</w:t>
-      </w:r>
-    </w:p>
-    <w:p>
-      <w:r>
-        <w:t xml:space="preserve">It’s important for reviewers to have an easy way of determining when they have handled all open review comments, having either accepted or rejected each one.  It’s also important for a developer to have a simple way of determining when he has </w:t>
-      </w:r>
-      <w:r>
-        <w:t>addressed all</w:t>
-      </w:r>
-      <w:r>
-        <w:t xml:space="preserve"> review comments attached to model elements he owns.</w:t>
-      </w:r>
-    </w:p>
-    <w:p>
-      <w:r>
-        <w:t xml:space="preserve">Two approaches </w:t>
-      </w:r>
-      <w:r>
-        <w:t>have been considered thus far, one</w:t>
-      </w:r>
-      <w:r>
-        <w:t xml:space="preserve"> based on the Problems view</w:t>
-      </w:r>
-      <w:r>
-        <w:t xml:space="preserve"> and another based on search results.  </w:t>
-      </w:r>
-    </w:p>
-    <w:p>
-      <w:r>
-        <w:t>The first is attractive because it can be sorted by path, allowing users to see all the content attributes associated with a particular model element, grouped together in one area of the list.</w:t>
-      </w:r>
-    </w:p>
-    <w:p>
-      <w:r>
-        <w:t xml:space="preserve">Using the </w:t>
-      </w:r>
-      <w:proofErr w:type="spellStart"/>
-      <w:r>
-        <w:t>xtUML</w:t>
-      </w:r>
-      <w:proofErr w:type="spellEnd"/>
-      <w:r>
-        <w:t xml:space="preserve"> search facility for this purpose would likely require an extension of the facility to allow searches for instances of meta-model classes.  This approach would also likely require the ability to search using complex criteria such as “find all instances of Note assigned to &lt;</w:t>
-      </w:r>
-      <w:proofErr w:type="spellStart"/>
-      <w:r>
-        <w:t>someLayer</w:t>
-      </w:r>
-      <w:proofErr w:type="spellEnd"/>
-      <w:r>
-        <w:t>&gt; and attached to &lt;meta-model instance&gt;.”  For example, this would allow reviewers to find all open review comments attached to a particular use case.</w:t>
+      <w:r>
+        <w:t xml:space="preserve">The use of an external review facility </w:t>
+      </w:r>
+      <w:r>
+        <w:t>requires investigation.</w:t>
       </w:r>
     </w:p>
     <w:sectPr>
@@ -1973,6 +1766,232 @@
     </w:lvl>
   </w:abstractNum>
   <w:abstractNum w:abstractNumId="2">
+    <w:nsid w:val="07D40151"/>
+    <w:multiLevelType w:val="hybridMultilevel"/>
+    <w:tmpl w:val="60A07280"/>
+    <w:lvl w:ilvl="0" w:tplc="04090001">
+      <w:start w:val="1"/>
+      <w:numFmt w:val="bullet"/>
+      <w:lvlText w:val=""/>
+      <w:lvlJc w:val="left"/>
+      <w:pPr>
+        <w:ind w:left="765" w:hanging="360"/>
+      </w:pPr>
+      <w:rPr>
+        <w:rFonts w:ascii="Symbol" w:hAnsi="Symbol" w:hint="default"/>
+      </w:rPr>
+    </w:lvl>
+    <w:lvl w:ilvl="1" w:tplc="04090003" w:tentative="1">
+      <w:start w:val="1"/>
+      <w:numFmt w:val="bullet"/>
+      <w:lvlText w:val="o"/>
+      <w:lvlJc w:val="left"/>
+      <w:pPr>
+        <w:ind w:left="1485" w:hanging="360"/>
+      </w:pPr>
+      <w:rPr>
+        <w:rFonts w:ascii="Courier New" w:hAnsi="Courier New" w:cs="Courier New" w:hint="default"/>
+      </w:rPr>
+    </w:lvl>
+    <w:lvl w:ilvl="2" w:tplc="04090005" w:tentative="1">
+      <w:start w:val="1"/>
+      <w:numFmt w:val="bullet"/>
+      <w:lvlText w:val=""/>
+      <w:lvlJc w:val="left"/>
+      <w:pPr>
+        <w:ind w:left="2205" w:hanging="360"/>
+      </w:pPr>
+      <w:rPr>
+        <w:rFonts w:ascii="Wingdings" w:hAnsi="Wingdings" w:hint="default"/>
+      </w:rPr>
+    </w:lvl>
+    <w:lvl w:ilvl="3" w:tplc="04090001" w:tentative="1">
+      <w:start w:val="1"/>
+      <w:numFmt w:val="bullet"/>
+      <w:lvlText w:val=""/>
+      <w:lvlJc w:val="left"/>
+      <w:pPr>
+        <w:ind w:left="2925" w:hanging="360"/>
+      </w:pPr>
+      <w:rPr>
+        <w:rFonts w:ascii="Symbol" w:hAnsi="Symbol" w:hint="default"/>
+      </w:rPr>
+    </w:lvl>
+    <w:lvl w:ilvl="4" w:tplc="04090003" w:tentative="1">
+      <w:start w:val="1"/>
+      <w:numFmt w:val="bullet"/>
+      <w:lvlText w:val="o"/>
+      <w:lvlJc w:val="left"/>
+      <w:pPr>
+        <w:ind w:left="3645" w:hanging="360"/>
+      </w:pPr>
+      <w:rPr>
+        <w:rFonts w:ascii="Courier New" w:hAnsi="Courier New" w:cs="Courier New" w:hint="default"/>
+      </w:rPr>
+    </w:lvl>
+    <w:lvl w:ilvl="5" w:tplc="04090005" w:tentative="1">
+      <w:start w:val="1"/>
+      <w:numFmt w:val="bullet"/>
+      <w:lvlText w:val=""/>
+      <w:lvlJc w:val="left"/>
+      <w:pPr>
+        <w:ind w:left="4365" w:hanging="360"/>
+      </w:pPr>
+      <w:rPr>
+        <w:rFonts w:ascii="Wingdings" w:hAnsi="Wingdings" w:hint="default"/>
+      </w:rPr>
+    </w:lvl>
+    <w:lvl w:ilvl="6" w:tplc="04090001" w:tentative="1">
+      <w:start w:val="1"/>
+      <w:numFmt w:val="bullet"/>
+      <w:lvlText w:val=""/>
+      <w:lvlJc w:val="left"/>
+      <w:pPr>
+        <w:ind w:left="5085" w:hanging="360"/>
+      </w:pPr>
+      <w:rPr>
+        <w:rFonts w:ascii="Symbol" w:hAnsi="Symbol" w:hint="default"/>
+      </w:rPr>
+    </w:lvl>
+    <w:lvl w:ilvl="7" w:tplc="04090003" w:tentative="1">
+      <w:start w:val="1"/>
+      <w:numFmt w:val="bullet"/>
+      <w:lvlText w:val="o"/>
+      <w:lvlJc w:val="left"/>
+      <w:pPr>
+        <w:ind w:left="5805" w:hanging="360"/>
+      </w:pPr>
+      <w:rPr>
+        <w:rFonts w:ascii="Courier New" w:hAnsi="Courier New" w:cs="Courier New" w:hint="default"/>
+      </w:rPr>
+    </w:lvl>
+    <w:lvl w:ilvl="8" w:tplc="04090005" w:tentative="1">
+      <w:start w:val="1"/>
+      <w:numFmt w:val="bullet"/>
+      <w:lvlText w:val=""/>
+      <w:lvlJc w:val="left"/>
+      <w:pPr>
+        <w:ind w:left="6525" w:hanging="360"/>
+      </w:pPr>
+      <w:rPr>
+        <w:rFonts w:ascii="Wingdings" w:hAnsi="Wingdings" w:hint="default"/>
+      </w:rPr>
+    </w:lvl>
+  </w:abstractNum>
+  <w:abstractNum w:abstractNumId="3">
+    <w:nsid w:val="0B172599"/>
+    <w:multiLevelType w:val="hybridMultilevel"/>
+    <w:tmpl w:val="1FDCADB0"/>
+    <w:lvl w:ilvl="0" w:tplc="04090001">
+      <w:start w:val="1"/>
+      <w:numFmt w:val="bullet"/>
+      <w:lvlText w:val=""/>
+      <w:lvlJc w:val="left"/>
+      <w:pPr>
+        <w:ind w:left="720" w:hanging="360"/>
+      </w:pPr>
+      <w:rPr>
+        <w:rFonts w:ascii="Symbol" w:hAnsi="Symbol" w:hint="default"/>
+      </w:rPr>
+    </w:lvl>
+    <w:lvl w:ilvl="1" w:tplc="04090003" w:tentative="1">
+      <w:start w:val="1"/>
+      <w:numFmt w:val="bullet"/>
+      <w:lvlText w:val="o"/>
+      <w:lvlJc w:val="left"/>
+      <w:pPr>
+        <w:ind w:left="1440" w:hanging="360"/>
+      </w:pPr>
+      <w:rPr>
+        <w:rFonts w:ascii="Courier New" w:hAnsi="Courier New" w:cs="Courier New" w:hint="default"/>
+      </w:rPr>
+    </w:lvl>
+    <w:lvl w:ilvl="2" w:tplc="04090005" w:tentative="1">
+      <w:start w:val="1"/>
+      <w:numFmt w:val="bullet"/>
+      <w:lvlText w:val=""/>
+      <w:lvlJc w:val="left"/>
+      <w:pPr>
+        <w:ind w:left="2160" w:hanging="360"/>
+      </w:pPr>
+      <w:rPr>
+        <w:rFonts w:ascii="Wingdings" w:hAnsi="Wingdings" w:hint="default"/>
+      </w:rPr>
+    </w:lvl>
+    <w:lvl w:ilvl="3" w:tplc="04090001" w:tentative="1">
+      <w:start w:val="1"/>
+      <w:numFmt w:val="bullet"/>
+      <w:lvlText w:val=""/>
+      <w:lvlJc w:val="left"/>
+      <w:pPr>
+        <w:ind w:left="2880" w:hanging="360"/>
+      </w:pPr>
+      <w:rPr>
+        <w:rFonts w:ascii="Symbol" w:hAnsi="Symbol" w:hint="default"/>
+      </w:rPr>
+    </w:lvl>
+    <w:lvl w:ilvl="4" w:tplc="04090003" w:tentative="1">
+      <w:start w:val="1"/>
+      <w:numFmt w:val="bullet"/>
+      <w:lvlText w:val="o"/>
+      <w:lvlJc w:val="left"/>
+      <w:pPr>
+        <w:ind w:left="3600" w:hanging="360"/>
+      </w:pPr>
+      <w:rPr>
+        <w:rFonts w:ascii="Courier New" w:hAnsi="Courier New" w:cs="Courier New" w:hint="default"/>
+      </w:rPr>
+    </w:lvl>
+    <w:lvl w:ilvl="5" w:tplc="04090005" w:tentative="1">
+      <w:start w:val="1"/>
+      <w:numFmt w:val="bullet"/>
+      <w:lvlText w:val=""/>
+      <w:lvlJc w:val="left"/>
+      <w:pPr>
+        <w:ind w:left="4320" w:hanging="360"/>
+      </w:pPr>
+      <w:rPr>
+        <w:rFonts w:ascii="Wingdings" w:hAnsi="Wingdings" w:hint="default"/>
+      </w:rPr>
+    </w:lvl>
+    <w:lvl w:ilvl="6" w:tplc="04090001" w:tentative="1">
+      <w:start w:val="1"/>
+      <w:numFmt w:val="bullet"/>
+      <w:lvlText w:val=""/>
+      <w:lvlJc w:val="left"/>
+      <w:pPr>
+        <w:ind w:left="5040" w:hanging="360"/>
+      </w:pPr>
+      <w:rPr>
+        <w:rFonts w:ascii="Symbol" w:hAnsi="Symbol" w:hint="default"/>
+      </w:rPr>
+    </w:lvl>
+    <w:lvl w:ilvl="7" w:tplc="04090003" w:tentative="1">
+      <w:start w:val="1"/>
+      <w:numFmt w:val="bullet"/>
+      <w:lvlText w:val="o"/>
+      <w:lvlJc w:val="left"/>
+      <w:pPr>
+        <w:ind w:left="5760" w:hanging="360"/>
+      </w:pPr>
+      <w:rPr>
+        <w:rFonts w:ascii="Courier New" w:hAnsi="Courier New" w:cs="Courier New" w:hint="default"/>
+      </w:rPr>
+    </w:lvl>
+    <w:lvl w:ilvl="8" w:tplc="04090005" w:tentative="1">
+      <w:start w:val="1"/>
+      <w:numFmt w:val="bullet"/>
+      <w:lvlText w:val=""/>
+      <w:lvlJc w:val="left"/>
+      <w:pPr>
+        <w:ind w:left="6480" w:hanging="360"/>
+      </w:pPr>
+      <w:rPr>
+        <w:rFonts w:ascii="Wingdings" w:hAnsi="Wingdings" w:hint="default"/>
+      </w:rPr>
+    </w:lvl>
+  </w:abstractNum>
+  <w:abstractNum w:abstractNumId="4">
     <w:nsid w:val="1DE80083"/>
     <w:multiLevelType w:val="hybridMultilevel"/>
     <w:tmpl w:val="8604E08A"/>
@@ -2085,7 +2104,7 @@
       </w:rPr>
     </w:lvl>
   </w:abstractNum>
-  <w:abstractNum w:abstractNumId="3">
+  <w:abstractNum w:abstractNumId="5">
     <w:nsid w:val="2412772A"/>
     <w:multiLevelType w:val="hybridMultilevel"/>
     <w:tmpl w:val="3708870E"/>
@@ -2171,7 +2190,7 @@
       </w:pPr>
     </w:lvl>
   </w:abstractNum>
-  <w:abstractNum w:abstractNumId="4">
+  <w:abstractNum w:abstractNumId="6">
     <w:nsid w:val="44D43792"/>
     <w:multiLevelType w:val="hybridMultilevel"/>
     <w:tmpl w:val="3BDAA9FC"/>
@@ -2284,7 +2303,265 @@
       </w:rPr>
     </w:lvl>
   </w:abstractNum>
-  <w:abstractNum w:abstractNumId="5">
+  <w:abstractNum w:abstractNumId="7">
+    <w:nsid w:val="4F55406E"/>
+    <w:multiLevelType w:val="hybridMultilevel"/>
+    <w:tmpl w:val="9D6E3142"/>
+    <w:lvl w:ilvl="0" w:tplc="0409000F">
+      <w:start w:val="1"/>
+      <w:numFmt w:val="decimal"/>
+      <w:lvlText w:val="%1."/>
+      <w:lvlJc w:val="left"/>
+      <w:pPr>
+        <w:ind w:left="720" w:hanging="360"/>
+      </w:pPr>
+    </w:lvl>
+    <w:lvl w:ilvl="1" w:tplc="04090019" w:tentative="1">
+      <w:start w:val="1"/>
+      <w:numFmt w:val="lowerLetter"/>
+      <w:lvlText w:val="%2."/>
+      <w:lvlJc w:val="left"/>
+      <w:pPr>
+        <w:ind w:left="1440" w:hanging="360"/>
+      </w:pPr>
+    </w:lvl>
+    <w:lvl w:ilvl="2" w:tplc="0409001B" w:tentative="1">
+      <w:start w:val="1"/>
+      <w:numFmt w:val="lowerRoman"/>
+      <w:lvlText w:val="%3."/>
+      <w:lvlJc w:val="right"/>
+      <w:pPr>
+        <w:ind w:left="2160" w:hanging="180"/>
+      </w:pPr>
+    </w:lvl>
+    <w:lvl w:ilvl="3" w:tplc="0409000F" w:tentative="1">
+      <w:start w:val="1"/>
+      <w:numFmt w:val="decimal"/>
+      <w:lvlText w:val="%4."/>
+      <w:lvlJc w:val="left"/>
+      <w:pPr>
+        <w:ind w:left="2880" w:hanging="360"/>
+      </w:pPr>
+    </w:lvl>
+    <w:lvl w:ilvl="4" w:tplc="04090019" w:tentative="1">
+      <w:start w:val="1"/>
+      <w:numFmt w:val="lowerLetter"/>
+      <w:lvlText w:val="%5."/>
+      <w:lvlJc w:val="left"/>
+      <w:pPr>
+        <w:ind w:left="3600" w:hanging="360"/>
+      </w:pPr>
+    </w:lvl>
+    <w:lvl w:ilvl="5" w:tplc="0409001B" w:tentative="1">
+      <w:start w:val="1"/>
+      <w:numFmt w:val="lowerRoman"/>
+      <w:lvlText w:val="%6."/>
+      <w:lvlJc w:val="right"/>
+      <w:pPr>
+        <w:ind w:left="4320" w:hanging="180"/>
+      </w:pPr>
+    </w:lvl>
+    <w:lvl w:ilvl="6" w:tplc="0409000F" w:tentative="1">
+      <w:start w:val="1"/>
+      <w:numFmt w:val="decimal"/>
+      <w:lvlText w:val="%7."/>
+      <w:lvlJc w:val="left"/>
+      <w:pPr>
+        <w:ind w:left="5040" w:hanging="360"/>
+      </w:pPr>
+    </w:lvl>
+    <w:lvl w:ilvl="7" w:tplc="04090019" w:tentative="1">
+      <w:start w:val="1"/>
+      <w:numFmt w:val="lowerLetter"/>
+      <w:lvlText w:val="%8."/>
+      <w:lvlJc w:val="left"/>
+      <w:pPr>
+        <w:ind w:left="5760" w:hanging="360"/>
+      </w:pPr>
+    </w:lvl>
+    <w:lvl w:ilvl="8" w:tplc="0409001B" w:tentative="1">
+      <w:start w:val="1"/>
+      <w:numFmt w:val="lowerRoman"/>
+      <w:lvlText w:val="%9."/>
+      <w:lvlJc w:val="right"/>
+      <w:pPr>
+        <w:ind w:left="6480" w:hanging="180"/>
+      </w:pPr>
+    </w:lvl>
+  </w:abstractNum>
+  <w:abstractNum w:abstractNumId="8">
+    <w:nsid w:val="53B164DC"/>
+    <w:multiLevelType w:val="hybridMultilevel"/>
+    <w:tmpl w:val="778A4988"/>
+    <w:lvl w:ilvl="0" w:tplc="0409000F">
+      <w:start w:val="1"/>
+      <w:numFmt w:val="decimal"/>
+      <w:lvlText w:val="%1."/>
+      <w:lvlJc w:val="left"/>
+      <w:pPr>
+        <w:ind w:left="720" w:hanging="360"/>
+      </w:pPr>
+    </w:lvl>
+    <w:lvl w:ilvl="1" w:tplc="04090019" w:tentative="1">
+      <w:start w:val="1"/>
+      <w:numFmt w:val="lowerLetter"/>
+      <w:lvlText w:val="%2."/>
+      <w:lvlJc w:val="left"/>
+      <w:pPr>
+        <w:ind w:left="1440" w:hanging="360"/>
+      </w:pPr>
+    </w:lvl>
+    <w:lvl w:ilvl="2" w:tplc="0409001B" w:tentative="1">
+      <w:start w:val="1"/>
+      <w:numFmt w:val="lowerRoman"/>
+      <w:lvlText w:val="%3."/>
+      <w:lvlJc w:val="right"/>
+      <w:pPr>
+        <w:ind w:left="2160" w:hanging="180"/>
+      </w:pPr>
+    </w:lvl>
+    <w:lvl w:ilvl="3" w:tplc="0409000F" w:tentative="1">
+      <w:start w:val="1"/>
+      <w:numFmt w:val="decimal"/>
+      <w:lvlText w:val="%4."/>
+      <w:lvlJc w:val="left"/>
+      <w:pPr>
+        <w:ind w:left="2880" w:hanging="360"/>
+      </w:pPr>
+    </w:lvl>
+    <w:lvl w:ilvl="4" w:tplc="04090019" w:tentative="1">
+      <w:start w:val="1"/>
+      <w:numFmt w:val="lowerLetter"/>
+      <w:lvlText w:val="%5."/>
+      <w:lvlJc w:val="left"/>
+      <w:pPr>
+        <w:ind w:left="3600" w:hanging="360"/>
+      </w:pPr>
+    </w:lvl>
+    <w:lvl w:ilvl="5" w:tplc="0409001B" w:tentative="1">
+      <w:start w:val="1"/>
+      <w:numFmt w:val="lowerRoman"/>
+      <w:lvlText w:val="%6."/>
+      <w:lvlJc w:val="right"/>
+      <w:pPr>
+        <w:ind w:left="4320" w:hanging="180"/>
+      </w:pPr>
+    </w:lvl>
+    <w:lvl w:ilvl="6" w:tplc="0409000F" w:tentative="1">
+      <w:start w:val="1"/>
+      <w:numFmt w:val="decimal"/>
+      <w:lvlText w:val="%7."/>
+      <w:lvlJc w:val="left"/>
+      <w:pPr>
+        <w:ind w:left="5040" w:hanging="360"/>
+      </w:pPr>
+    </w:lvl>
+    <w:lvl w:ilvl="7" w:tplc="04090019" w:tentative="1">
+      <w:start w:val="1"/>
+      <w:numFmt w:val="lowerLetter"/>
+      <w:lvlText w:val="%8."/>
+      <w:lvlJc w:val="left"/>
+      <w:pPr>
+        <w:ind w:left="5760" w:hanging="360"/>
+      </w:pPr>
+    </w:lvl>
+    <w:lvl w:ilvl="8" w:tplc="0409001B" w:tentative="1">
+      <w:start w:val="1"/>
+      <w:numFmt w:val="lowerRoman"/>
+      <w:lvlText w:val="%9."/>
+      <w:lvlJc w:val="right"/>
+      <w:pPr>
+        <w:ind w:left="6480" w:hanging="180"/>
+      </w:pPr>
+    </w:lvl>
+  </w:abstractNum>
+  <w:abstractNum w:abstractNumId="9">
+    <w:nsid w:val="60A85DC2"/>
+    <w:multiLevelType w:val="hybridMultilevel"/>
+    <w:tmpl w:val="105ABA70"/>
+    <w:lvl w:ilvl="0" w:tplc="0409000F">
+      <w:start w:val="1"/>
+      <w:numFmt w:val="decimal"/>
+      <w:lvlText w:val="%1."/>
+      <w:lvlJc w:val="left"/>
+      <w:pPr>
+        <w:ind w:left="720" w:hanging="360"/>
+      </w:pPr>
+    </w:lvl>
+    <w:lvl w:ilvl="1" w:tplc="04090019">
+      <w:start w:val="1"/>
+      <w:numFmt w:val="lowerLetter"/>
+      <w:lvlText w:val="%2."/>
+      <w:lvlJc w:val="left"/>
+      <w:pPr>
+        <w:ind w:left="1440" w:hanging="360"/>
+      </w:pPr>
+    </w:lvl>
+    <w:lvl w:ilvl="2" w:tplc="0409001B" w:tentative="1">
+      <w:start w:val="1"/>
+      <w:numFmt w:val="lowerRoman"/>
+      <w:lvlText w:val="%3."/>
+      <w:lvlJc w:val="right"/>
+      <w:pPr>
+        <w:ind w:left="2160" w:hanging="180"/>
+      </w:pPr>
+    </w:lvl>
+    <w:lvl w:ilvl="3" w:tplc="0409000F" w:tentative="1">
+      <w:start w:val="1"/>
+      <w:numFmt w:val="decimal"/>
+      <w:lvlText w:val="%4."/>
+      <w:lvlJc w:val="left"/>
+      <w:pPr>
+        <w:ind w:left="2880" w:hanging="360"/>
+      </w:pPr>
+    </w:lvl>
+    <w:lvl w:ilvl="4" w:tplc="04090019" w:tentative="1">
+      <w:start w:val="1"/>
+      <w:numFmt w:val="lowerLetter"/>
+      <w:lvlText w:val="%5."/>
+      <w:lvlJc w:val="left"/>
+      <w:pPr>
+        <w:ind w:left="3600" w:hanging="360"/>
+      </w:pPr>
+    </w:lvl>
+    <w:lvl w:ilvl="5" w:tplc="0409001B" w:tentative="1">
+      <w:start w:val="1"/>
+      <w:numFmt w:val="lowerRoman"/>
+      <w:lvlText w:val="%6."/>
+      <w:lvlJc w:val="right"/>
+      <w:pPr>
+        <w:ind w:left="4320" w:hanging="180"/>
+      </w:pPr>
+    </w:lvl>
+    <w:lvl w:ilvl="6" w:tplc="0409000F" w:tentative="1">
+      <w:start w:val="1"/>
+      <w:numFmt w:val="decimal"/>
+      <w:lvlText w:val="%7."/>
+      <w:lvlJc w:val="left"/>
+      <w:pPr>
+        <w:ind w:left="5040" w:hanging="360"/>
+      </w:pPr>
+    </w:lvl>
+    <w:lvl w:ilvl="7" w:tplc="04090019" w:tentative="1">
+      <w:start w:val="1"/>
+      <w:numFmt w:val="lowerLetter"/>
+      <w:lvlText w:val="%8."/>
+      <w:lvlJc w:val="left"/>
+      <w:pPr>
+        <w:ind w:left="5760" w:hanging="360"/>
+      </w:pPr>
+    </w:lvl>
+    <w:lvl w:ilvl="8" w:tplc="0409001B" w:tentative="1">
+      <w:start w:val="1"/>
+      <w:numFmt w:val="lowerRoman"/>
+      <w:lvlText w:val="%9."/>
+      <w:lvlJc w:val="right"/>
+      <w:pPr>
+        <w:ind w:left="6480" w:hanging="180"/>
+      </w:pPr>
+    </w:lvl>
+  </w:abstractNum>
+  <w:abstractNum w:abstractNumId="10">
     <w:nsid w:val="639E754F"/>
     <w:multiLevelType w:val="hybridMultilevel"/>
     <w:tmpl w:val="52420238"/>
@@ -2370,7 +2647,7 @@
       </w:pPr>
     </w:lvl>
   </w:abstractNum>
-  <w:abstractNum w:abstractNumId="6">
+  <w:abstractNum w:abstractNumId="11">
     <w:nsid w:val="63BF6CC3"/>
     <w:multiLevelType w:val="hybridMultilevel"/>
     <w:tmpl w:val="188877FA"/>
@@ -2456,7 +2733,7 @@
       </w:pPr>
     </w:lvl>
   </w:abstractNum>
-  <w:abstractNum w:abstractNumId="7">
+  <w:abstractNum w:abstractNumId="12">
     <w:nsid w:val="64BF34D2"/>
     <w:multiLevelType w:val="hybridMultilevel"/>
     <w:tmpl w:val="105ABA70"/>
@@ -2542,7 +2819,265 @@
       </w:pPr>
     </w:lvl>
   </w:abstractNum>
-  <w:abstractNum w:abstractNumId="8">
+  <w:abstractNum w:abstractNumId="13">
+    <w:nsid w:val="6ED22D40"/>
+    <w:multiLevelType w:val="hybridMultilevel"/>
+    <w:tmpl w:val="3708870E"/>
+    <w:lvl w:ilvl="0" w:tplc="0409000F">
+      <w:start w:val="1"/>
+      <w:numFmt w:val="decimal"/>
+      <w:lvlText w:val="%1."/>
+      <w:lvlJc w:val="left"/>
+      <w:pPr>
+        <w:ind w:left="720" w:hanging="360"/>
+      </w:pPr>
+    </w:lvl>
+    <w:lvl w:ilvl="1" w:tplc="04090019" w:tentative="1">
+      <w:start w:val="1"/>
+      <w:numFmt w:val="lowerLetter"/>
+      <w:lvlText w:val="%2."/>
+      <w:lvlJc w:val="left"/>
+      <w:pPr>
+        <w:ind w:left="1440" w:hanging="360"/>
+      </w:pPr>
+    </w:lvl>
+    <w:lvl w:ilvl="2" w:tplc="0409001B" w:tentative="1">
+      <w:start w:val="1"/>
+      <w:numFmt w:val="lowerRoman"/>
+      <w:lvlText w:val="%3."/>
+      <w:lvlJc w:val="right"/>
+      <w:pPr>
+        <w:ind w:left="2160" w:hanging="180"/>
+      </w:pPr>
+    </w:lvl>
+    <w:lvl w:ilvl="3" w:tplc="0409000F" w:tentative="1">
+      <w:start w:val="1"/>
+      <w:numFmt w:val="decimal"/>
+      <w:lvlText w:val="%4."/>
+      <w:lvlJc w:val="left"/>
+      <w:pPr>
+        <w:ind w:left="2880" w:hanging="360"/>
+      </w:pPr>
+    </w:lvl>
+    <w:lvl w:ilvl="4" w:tplc="04090019" w:tentative="1">
+      <w:start w:val="1"/>
+      <w:numFmt w:val="lowerLetter"/>
+      <w:lvlText w:val="%5."/>
+      <w:lvlJc w:val="left"/>
+      <w:pPr>
+        <w:ind w:left="3600" w:hanging="360"/>
+      </w:pPr>
+    </w:lvl>
+    <w:lvl w:ilvl="5" w:tplc="0409001B" w:tentative="1">
+      <w:start w:val="1"/>
+      <w:numFmt w:val="lowerRoman"/>
+      <w:lvlText w:val="%6."/>
+      <w:lvlJc w:val="right"/>
+      <w:pPr>
+        <w:ind w:left="4320" w:hanging="180"/>
+      </w:pPr>
+    </w:lvl>
+    <w:lvl w:ilvl="6" w:tplc="0409000F" w:tentative="1">
+      <w:start w:val="1"/>
+      <w:numFmt w:val="decimal"/>
+      <w:lvlText w:val="%7."/>
+      <w:lvlJc w:val="left"/>
+      <w:pPr>
+        <w:ind w:left="5040" w:hanging="360"/>
+      </w:pPr>
+    </w:lvl>
+    <w:lvl w:ilvl="7" w:tplc="04090019" w:tentative="1">
+      <w:start w:val="1"/>
+      <w:numFmt w:val="lowerLetter"/>
+      <w:lvlText w:val="%8."/>
+      <w:lvlJc w:val="left"/>
+      <w:pPr>
+        <w:ind w:left="5760" w:hanging="360"/>
+      </w:pPr>
+    </w:lvl>
+    <w:lvl w:ilvl="8" w:tplc="0409001B" w:tentative="1">
+      <w:start w:val="1"/>
+      <w:numFmt w:val="lowerRoman"/>
+      <w:lvlText w:val="%9."/>
+      <w:lvlJc w:val="right"/>
+      <w:pPr>
+        <w:ind w:left="6480" w:hanging="180"/>
+      </w:pPr>
+    </w:lvl>
+  </w:abstractNum>
+  <w:abstractNum w:abstractNumId="14">
+    <w:nsid w:val="74F5209D"/>
+    <w:multiLevelType w:val="hybridMultilevel"/>
+    <w:tmpl w:val="778A4988"/>
+    <w:lvl w:ilvl="0" w:tplc="0409000F">
+      <w:start w:val="1"/>
+      <w:numFmt w:val="decimal"/>
+      <w:lvlText w:val="%1."/>
+      <w:lvlJc w:val="left"/>
+      <w:pPr>
+        <w:ind w:left="720" w:hanging="360"/>
+      </w:pPr>
+    </w:lvl>
+    <w:lvl w:ilvl="1" w:tplc="04090019" w:tentative="1">
+      <w:start w:val="1"/>
+      <w:numFmt w:val="lowerLetter"/>
+      <w:lvlText w:val="%2."/>
+      <w:lvlJc w:val="left"/>
+      <w:pPr>
+        <w:ind w:left="1440" w:hanging="360"/>
+      </w:pPr>
+    </w:lvl>
+    <w:lvl w:ilvl="2" w:tplc="0409001B" w:tentative="1">
+      <w:start w:val="1"/>
+      <w:numFmt w:val="lowerRoman"/>
+      <w:lvlText w:val="%3."/>
+      <w:lvlJc w:val="right"/>
+      <w:pPr>
+        <w:ind w:left="2160" w:hanging="180"/>
+      </w:pPr>
+    </w:lvl>
+    <w:lvl w:ilvl="3" w:tplc="0409000F" w:tentative="1">
+      <w:start w:val="1"/>
+      <w:numFmt w:val="decimal"/>
+      <w:lvlText w:val="%4."/>
+      <w:lvlJc w:val="left"/>
+      <w:pPr>
+        <w:ind w:left="2880" w:hanging="360"/>
+      </w:pPr>
+    </w:lvl>
+    <w:lvl w:ilvl="4" w:tplc="04090019" w:tentative="1">
+      <w:start w:val="1"/>
+      <w:numFmt w:val="lowerLetter"/>
+      <w:lvlText w:val="%5."/>
+      <w:lvlJc w:val="left"/>
+      <w:pPr>
+        <w:ind w:left="3600" w:hanging="360"/>
+      </w:pPr>
+    </w:lvl>
+    <w:lvl w:ilvl="5" w:tplc="0409001B" w:tentative="1">
+      <w:start w:val="1"/>
+      <w:numFmt w:val="lowerRoman"/>
+      <w:lvlText w:val="%6."/>
+      <w:lvlJc w:val="right"/>
+      <w:pPr>
+        <w:ind w:left="4320" w:hanging="180"/>
+      </w:pPr>
+    </w:lvl>
+    <w:lvl w:ilvl="6" w:tplc="0409000F" w:tentative="1">
+      <w:start w:val="1"/>
+      <w:numFmt w:val="decimal"/>
+      <w:lvlText w:val="%7."/>
+      <w:lvlJc w:val="left"/>
+      <w:pPr>
+        <w:ind w:left="5040" w:hanging="360"/>
+      </w:pPr>
+    </w:lvl>
+    <w:lvl w:ilvl="7" w:tplc="04090019" w:tentative="1">
+      <w:start w:val="1"/>
+      <w:numFmt w:val="lowerLetter"/>
+      <w:lvlText w:val="%8."/>
+      <w:lvlJc w:val="left"/>
+      <w:pPr>
+        <w:ind w:left="5760" w:hanging="360"/>
+      </w:pPr>
+    </w:lvl>
+    <w:lvl w:ilvl="8" w:tplc="0409001B" w:tentative="1">
+      <w:start w:val="1"/>
+      <w:numFmt w:val="lowerRoman"/>
+      <w:lvlText w:val="%9."/>
+      <w:lvlJc w:val="right"/>
+      <w:pPr>
+        <w:ind w:left="6480" w:hanging="180"/>
+      </w:pPr>
+    </w:lvl>
+  </w:abstractNum>
+  <w:abstractNum w:abstractNumId="15">
+    <w:nsid w:val="7791413D"/>
+    <w:multiLevelType w:val="hybridMultilevel"/>
+    <w:tmpl w:val="17CA164E"/>
+    <w:lvl w:ilvl="0" w:tplc="0409000F">
+      <w:start w:val="1"/>
+      <w:numFmt w:val="decimal"/>
+      <w:lvlText w:val="%1."/>
+      <w:lvlJc w:val="left"/>
+      <w:pPr>
+        <w:ind w:left="720" w:hanging="360"/>
+      </w:pPr>
+    </w:lvl>
+    <w:lvl w:ilvl="1" w:tplc="04090019" w:tentative="1">
+      <w:start w:val="1"/>
+      <w:numFmt w:val="lowerLetter"/>
+      <w:lvlText w:val="%2."/>
+      <w:lvlJc w:val="left"/>
+      <w:pPr>
+        <w:ind w:left="1440" w:hanging="360"/>
+      </w:pPr>
+    </w:lvl>
+    <w:lvl w:ilvl="2" w:tplc="0409001B" w:tentative="1">
+      <w:start w:val="1"/>
+      <w:numFmt w:val="lowerRoman"/>
+      <w:lvlText w:val="%3."/>
+      <w:lvlJc w:val="right"/>
+      <w:pPr>
+        <w:ind w:left="2160" w:hanging="180"/>
+      </w:pPr>
+    </w:lvl>
+    <w:lvl w:ilvl="3" w:tplc="0409000F" w:tentative="1">
+      <w:start w:val="1"/>
+      <w:numFmt w:val="decimal"/>
+      <w:lvlText w:val="%4."/>
+      <w:lvlJc w:val="left"/>
+      <w:pPr>
+        <w:ind w:left="2880" w:hanging="360"/>
+      </w:pPr>
+    </w:lvl>
+    <w:lvl w:ilvl="4" w:tplc="04090019" w:tentative="1">
+      <w:start w:val="1"/>
+      <w:numFmt w:val="lowerLetter"/>
+      <w:lvlText w:val="%5."/>
+      <w:lvlJc w:val="left"/>
+      <w:pPr>
+        <w:ind w:left="3600" w:hanging="360"/>
+      </w:pPr>
+    </w:lvl>
+    <w:lvl w:ilvl="5" w:tplc="0409001B" w:tentative="1">
+      <w:start w:val="1"/>
+      <w:numFmt w:val="lowerRoman"/>
+      <w:lvlText w:val="%6."/>
+      <w:lvlJc w:val="right"/>
+      <w:pPr>
+        <w:ind w:left="4320" w:hanging="180"/>
+      </w:pPr>
+    </w:lvl>
+    <w:lvl w:ilvl="6" w:tplc="0409000F" w:tentative="1">
+      <w:start w:val="1"/>
+      <w:numFmt w:val="decimal"/>
+      <w:lvlText w:val="%7."/>
+      <w:lvlJc w:val="left"/>
+      <w:pPr>
+        <w:ind w:left="5040" w:hanging="360"/>
+      </w:pPr>
+    </w:lvl>
+    <w:lvl w:ilvl="7" w:tplc="04090019" w:tentative="1">
+      <w:start w:val="1"/>
+      <w:numFmt w:val="lowerLetter"/>
+      <w:lvlText w:val="%8."/>
+      <w:lvlJc w:val="left"/>
+      <w:pPr>
+        <w:ind w:left="5760" w:hanging="360"/>
+      </w:pPr>
+    </w:lvl>
+    <w:lvl w:ilvl="8" w:tplc="0409001B" w:tentative="1">
+      <w:start w:val="1"/>
+      <w:numFmt w:val="lowerRoman"/>
+      <w:lvlText w:val="%9."/>
+      <w:lvlJc w:val="right"/>
+      <w:pPr>
+        <w:ind w:left="6480" w:hanging="180"/>
+      </w:pPr>
+    </w:lvl>
+  </w:abstractNum>
+  <w:abstractNum w:abstractNumId="16">
     <w:nsid w:val="78E705D3"/>
     <w:multiLevelType w:val="hybridMultilevel"/>
     <w:tmpl w:val="1B04D952"/>
@@ -2628,7 +3163,7 @@
       </w:pPr>
     </w:lvl>
   </w:abstractNum>
-  <w:abstractNum w:abstractNumId="9">
+  <w:abstractNum w:abstractNumId="17">
     <w:nsid w:val="7C396BF6"/>
     <w:multiLevelType w:val="hybridMultilevel"/>
     <w:tmpl w:val="4478357A"/>
@@ -2714,35 +3249,148 @@
       </w:pPr>
     </w:lvl>
   </w:abstractNum>
+  <w:abstractNum w:abstractNumId="18">
+    <w:nsid w:val="7C6620C5"/>
+    <w:multiLevelType w:val="hybridMultilevel"/>
+    <w:tmpl w:val="3708870E"/>
+    <w:lvl w:ilvl="0" w:tplc="0409000F">
+      <w:start w:val="1"/>
+      <w:numFmt w:val="decimal"/>
+      <w:lvlText w:val="%1."/>
+      <w:lvlJc w:val="left"/>
+      <w:pPr>
+        <w:ind w:left="720" w:hanging="360"/>
+      </w:pPr>
+    </w:lvl>
+    <w:lvl w:ilvl="1" w:tplc="04090019" w:tentative="1">
+      <w:start w:val="1"/>
+      <w:numFmt w:val="lowerLetter"/>
+      <w:lvlText w:val="%2."/>
+      <w:lvlJc w:val="left"/>
+      <w:pPr>
+        <w:ind w:left="1440" w:hanging="360"/>
+      </w:pPr>
+    </w:lvl>
+    <w:lvl w:ilvl="2" w:tplc="0409001B" w:tentative="1">
+      <w:start w:val="1"/>
+      <w:numFmt w:val="lowerRoman"/>
+      <w:lvlText w:val="%3."/>
+      <w:lvlJc w:val="right"/>
+      <w:pPr>
+        <w:ind w:left="2160" w:hanging="180"/>
+      </w:pPr>
+    </w:lvl>
+    <w:lvl w:ilvl="3" w:tplc="0409000F" w:tentative="1">
+      <w:start w:val="1"/>
+      <w:numFmt w:val="decimal"/>
+      <w:lvlText w:val="%4."/>
+      <w:lvlJc w:val="left"/>
+      <w:pPr>
+        <w:ind w:left="2880" w:hanging="360"/>
+      </w:pPr>
+    </w:lvl>
+    <w:lvl w:ilvl="4" w:tplc="04090019" w:tentative="1">
+      <w:start w:val="1"/>
+      <w:numFmt w:val="lowerLetter"/>
+      <w:lvlText w:val="%5."/>
+      <w:lvlJc w:val="left"/>
+      <w:pPr>
+        <w:ind w:left="3600" w:hanging="360"/>
+      </w:pPr>
+    </w:lvl>
+    <w:lvl w:ilvl="5" w:tplc="0409001B" w:tentative="1">
+      <w:start w:val="1"/>
+      <w:numFmt w:val="lowerRoman"/>
+      <w:lvlText w:val="%6."/>
+      <w:lvlJc w:val="right"/>
+      <w:pPr>
+        <w:ind w:left="4320" w:hanging="180"/>
+      </w:pPr>
+    </w:lvl>
+    <w:lvl w:ilvl="6" w:tplc="0409000F" w:tentative="1">
+      <w:start w:val="1"/>
+      <w:numFmt w:val="decimal"/>
+      <w:lvlText w:val="%7."/>
+      <w:lvlJc w:val="left"/>
+      <w:pPr>
+        <w:ind w:left="5040" w:hanging="360"/>
+      </w:pPr>
+    </w:lvl>
+    <w:lvl w:ilvl="7" w:tplc="04090019" w:tentative="1">
+      <w:start w:val="1"/>
+      <w:numFmt w:val="lowerLetter"/>
+      <w:lvlText w:val="%8."/>
+      <w:lvlJc w:val="left"/>
+      <w:pPr>
+        <w:ind w:left="5760" w:hanging="360"/>
+      </w:pPr>
+    </w:lvl>
+    <w:lvl w:ilvl="8" w:tplc="0409001B" w:tentative="1">
+      <w:start w:val="1"/>
+      <w:numFmt w:val="lowerRoman"/>
+      <w:lvlText w:val="%9."/>
+      <w:lvlJc w:val="right"/>
+      <w:pPr>
+        <w:ind w:left="6480" w:hanging="180"/>
+      </w:pPr>
+    </w:lvl>
+  </w:abstractNum>
   <w:num w:numId="1">
+    <w:abstractNumId w:val="6"/>
+  </w:num>
+  <w:num w:numId="2">
+    <w:abstractNumId w:val="10"/>
+  </w:num>
+  <w:num w:numId="3">
     <w:abstractNumId w:val="4"/>
   </w:num>
-  <w:num w:numId="2">
-    <w:abstractNumId w:val="5"/>
-  </w:num>
-  <w:num w:numId="3">
-    <w:abstractNumId w:val="2"/>
-  </w:num>
   <w:num w:numId="4">
-    <w:abstractNumId w:val="7"/>
+    <w:abstractNumId w:val="12"/>
   </w:num>
   <w:num w:numId="5">
     <w:abstractNumId w:val="1"/>
   </w:num>
   <w:num w:numId="6">
-    <w:abstractNumId w:val="3"/>
+    <w:abstractNumId w:val="5"/>
   </w:num>
   <w:num w:numId="7">
-    <w:abstractNumId w:val="6"/>
+    <w:abstractNumId w:val="11"/>
   </w:num>
   <w:num w:numId="8">
-    <w:abstractNumId w:val="8"/>
+    <w:abstractNumId w:val="16"/>
   </w:num>
   <w:num w:numId="9">
-    <w:abstractNumId w:val="9"/>
+    <w:abstractNumId w:val="17"/>
   </w:num>
   <w:num w:numId="10">
     <w:abstractNumId w:val="0"/>
+  </w:num>
+  <w:num w:numId="11">
+    <w:abstractNumId w:val="18"/>
+  </w:num>
+  <w:num w:numId="12">
+    <w:abstractNumId w:val="13"/>
+  </w:num>
+  <w:num w:numId="13">
+    <w:abstractNumId w:val="9"/>
+  </w:num>
+  <w:num w:numId="14">
+    <w:abstractNumId w:val="7"/>
+  </w:num>
+  <w:num w:numId="15">
+    <w:abstractNumId w:val="14"/>
+  </w:num>
+  <w:num w:numId="16">
+    <w:abstractNumId w:val="8"/>
+  </w:num>
+  <w:num w:numId="17">
+    <w:abstractNumId w:val="15"/>
+  </w:num>
+  <w:num w:numId="18">
+    <w:abstractNumId w:val="2"/>
+  </w:num>
+  <w:num w:numId="19">
+    <w:abstractNumId w:val="3"/>
   </w:num>
 </w:numbering>
 </file>

</xml_diff>